<commit_message>
changes to sys_wait4 + dry
</commit_message>
<xml_diff>
--- a/dry1.docx
+++ b/dry1.docx
@@ -974,6 +974,7 @@
         <w:rPr>
           <w:sz w:val="24"/>
           <w:szCs w:val="24"/>
+          <w:highlight w:val="yellow"/>
         </w:rPr>
       </w:pPr>
       <w:r>
@@ -990,6 +991,7 @@
           <w:rFonts w:ascii="Arial Unicode MS" w:eastAsia="Arial Unicode MS" w:hAnsi="Arial Unicode MS" w:cs="Arial Unicode MS"/>
           <w:sz w:val="24"/>
           <w:szCs w:val="24"/>
+          <w:highlight w:val="yellow"/>
         </w:rPr>
         <w:t>libc</w:t>
       </w:r>
@@ -999,6 +1001,7 @@
           <w:rFonts w:ascii="Arial Unicode MS" w:eastAsia="Arial Unicode MS" w:hAnsi="Arial Unicode MS" w:cs="Arial Unicode MS"/>
           <w:sz w:val="24"/>
           <w:szCs w:val="24"/>
+          <w:highlight w:val="yellow"/>
         </w:rPr>
         <w:t xml:space="preserve"> wrapper→ </w:t>
       </w:r>
@@ -1008,6 +1011,7 @@
           <w:rFonts w:ascii="Arial Unicode MS" w:eastAsia="Arial Unicode MS" w:hAnsi="Arial Unicode MS" w:cs="Arial Unicode MS"/>
           <w:sz w:val="24"/>
           <w:szCs w:val="24"/>
+          <w:highlight w:val="yellow"/>
         </w:rPr>
         <w:t>system_call</w:t>
       </w:r>
@@ -1017,6 +1021,7 @@
           <w:rFonts w:ascii="Arial Unicode MS" w:eastAsia="Arial Unicode MS" w:hAnsi="Arial Unicode MS" w:cs="Arial Unicode MS"/>
           <w:sz w:val="24"/>
           <w:szCs w:val="24"/>
+          <w:highlight w:val="yellow"/>
         </w:rPr>
         <w:t xml:space="preserve"> → </w:t>
       </w:r>
@@ -1026,6 +1031,7 @@
           <w:rFonts w:ascii="Arial Unicode MS" w:eastAsia="Arial Unicode MS" w:hAnsi="Arial Unicode MS" w:cs="Arial Unicode MS"/>
           <w:sz w:val="24"/>
           <w:szCs w:val="24"/>
+          <w:highlight w:val="yellow"/>
         </w:rPr>
         <w:t>sys_open</w:t>
       </w:r>
@@ -1035,6 +1041,7 @@
           <w:rFonts w:ascii="Arial Unicode MS" w:eastAsia="Arial Unicode MS" w:hAnsi="Arial Unicode MS" w:cs="Arial Unicode MS"/>
           <w:sz w:val="24"/>
           <w:szCs w:val="24"/>
+          <w:highlight w:val="yellow"/>
         </w:rPr>
         <w:t xml:space="preserve"> </w:t>
       </w:r>
@@ -1147,6 +1154,7 @@
           <w:sz w:val="24"/>
           <w:szCs w:val="24"/>
           <w:u w:val="single"/>
+          <w:rtl/>
         </w:rPr>
       </w:pPr>
       <w:r>
@@ -1171,11 +1179,6 @@
         </w:rPr>
       </w:pPr>
       <w:bookmarkStart w:id="1" w:name="_Hlk529385753"/>
-      <w:r>
-        <w:pict w14:anchorId="3F8FC096">
-          <v:rect id="_x0000_i1028" style="width:0;height:1.5pt" o:hralign="center" o:hrstd="t" o:hr="t" fillcolor="#a0a0a0" stroked="f"/>
-        </w:pict>
-      </w:r>
     </w:p>
     <w:p>
       <w:pPr>
@@ -1185,29 +1188,16 @@
           <w:lang w:val="en-US"/>
         </w:rPr>
       </w:pPr>
-      <w:r>
-        <w:pict w14:anchorId="52DBE193">
-          <v:rect id="_x0000_i1030" style="width:0;height:1.5pt" o:hralign="center" o:hrstd="t" o:hr="t" fillcolor="#a0a0a0" stroked="f"/>
-        </w:pict>
-      </w:r>
-    </w:p>
-    <w:p>
-      <w:pPr>
-        <w:bidi/>
-        <w:rPr>
-          <w:rFonts w:hint="cs"/>
-          <w:sz w:val="24"/>
-          <w:szCs w:val="24"/>
-          <w:rtl/>
-        </w:rPr>
-      </w:pPr>
-      <w:bookmarkStart w:id="2" w:name="_GoBack"/>
-      <w:r>
-        <w:pict w14:anchorId="440D07C7">
-          <v:rect id="_x0000_i1079" style="width:429.75pt;height:.05pt" o:hrpct="916" o:hralign="center" o:hrstd="t" o:hr="t" fillcolor="#a0a0a0" stroked="f"/>
-        </w:pict>
-      </w:r>
-      <w:bookmarkEnd w:id="2"/>
+    </w:p>
+    <w:p>
+      <w:pPr>
+        <w:bidi/>
+        <w:rPr>
+          <w:sz w:val="24"/>
+          <w:szCs w:val="24"/>
+          <w:rtl/>
+        </w:rPr>
+      </w:pPr>
     </w:p>
     <w:p>
       <w:pPr>
@@ -1584,8 +1574,21 @@
         <w:rPr>
           <w:sz w:val="24"/>
           <w:szCs w:val="24"/>
-        </w:rPr>
-      </w:pPr>
+          <w:rtl/>
+        </w:rPr>
+      </w:pPr>
+    </w:p>
+    <w:p>
+      <w:pPr>
+        <w:bidi/>
+        <w:rPr>
+          <w:rFonts w:hint="cs"/>
+          <w:sz w:val="24"/>
+          <w:szCs w:val="24"/>
+        </w:rPr>
+      </w:pPr>
+      <w:bookmarkStart w:id="2" w:name="_GoBack"/>
+      <w:bookmarkEnd w:id="2"/>
     </w:p>
     <w:p>
       <w:pPr>
@@ -1614,6 +1617,7 @@
           <w:sz w:val="24"/>
           <w:szCs w:val="24"/>
         </w:rPr>
+        <w:lastRenderedPageBreak/>
         <w:t>(</w:t>
       </w:r>
       <w:r>
@@ -1646,9 +1650,8 @@
       </w:pPr>
       <w:bookmarkStart w:id="3" w:name="_Hlk529385769"/>
       <w:r>
-        <w:lastRenderedPageBreak/>
         <w:pict w14:anchorId="393DF496">
-          <v:rect id="_x0000_i1032" style="width:0;height:1.5pt" o:hralign="center" o:hrstd="t" o:hr="t" fillcolor="#a0a0a0" stroked="f"/>
+          <v:rect id="_x0000_i1029" style="width:0;height:1.5pt" o:hralign="center" o:hrstd="t" o:hr="t" fillcolor="#a0a0a0" stroked="f"/>
         </w:pict>
       </w:r>
     </w:p>
@@ -1663,7 +1666,7 @@
       </w:pPr>
       <w:r>
         <w:pict w14:anchorId="68E53C72">
-          <v:rect id="_x0000_i1033" style="width:0;height:1.5pt" o:hralign="center" o:hrstd="t" o:hr="t" fillcolor="#a0a0a0" stroked="f"/>
+          <v:rect id="_x0000_i1030" style="width:0;height:1.5pt" o:hralign="center" o:hrstd="t" o:hr="t" fillcolor="#a0a0a0" stroked="f"/>
         </w:pict>
       </w:r>
     </w:p>
@@ -1678,7 +1681,7 @@
       </w:pPr>
       <w:r>
         <w:pict w14:anchorId="6963F30B">
-          <v:rect id="_x0000_i1034" style="width:0;height:1.5pt" o:hralign="center" o:hrstd="t" o:hr="t" fillcolor="#a0a0a0" stroked="f"/>
+          <v:rect id="_x0000_i1031" style="width:0;height:1.5pt" o:hralign="center" o:hrstd="t" o:hr="t" fillcolor="#a0a0a0" stroked="f"/>
         </w:pict>
       </w:r>
     </w:p>
@@ -1694,7 +1697,7 @@
       </w:pPr>
       <w:r>
         <w:pict w14:anchorId="2C62DC03">
-          <v:rect id="_x0000_i1035" style="width:0;height:1.5pt" o:hralign="center" o:hrstd="t" o:hr="t" fillcolor="#a0a0a0" stroked="f"/>
+          <v:rect id="_x0000_i1032" style="width:0;height:1.5pt" o:hralign="center" o:hrstd="t" o:hr="t" fillcolor="#a0a0a0" stroked="f"/>
         </w:pict>
       </w:r>
     </w:p>
@@ -1845,7 +1848,7 @@
       </w:pPr>
       <w:r>
         <w:pict w14:anchorId="3D4FA333">
-          <v:rect id="_x0000_i1036" style="width:0;height:1.5pt" o:hralign="center" o:hrstd="t" o:hr="t" fillcolor="#a0a0a0" stroked="f"/>
+          <v:rect id="_x0000_i1033" style="width:0;height:1.5pt" o:hralign="center" o:hrstd="t" o:hr="t" fillcolor="#a0a0a0" stroked="f"/>
         </w:pict>
       </w:r>
     </w:p>
@@ -1860,7 +1863,7 @@
       </w:pPr>
       <w:r>
         <w:pict w14:anchorId="6A6A4807">
-          <v:rect id="_x0000_i1037" style="width:0;height:1.5pt" o:hralign="center" o:hrstd="t" o:hr="t" fillcolor="#a0a0a0" stroked="f"/>
+          <v:rect id="_x0000_i1034" style="width:0;height:1.5pt" o:hralign="center" o:hrstd="t" o:hr="t" fillcolor="#a0a0a0" stroked="f"/>
         </w:pict>
       </w:r>
     </w:p>
@@ -1875,7 +1878,7 @@
       </w:pPr>
       <w:r>
         <w:pict w14:anchorId="586730B6">
-          <v:rect id="_x0000_i1038" style="width:0;height:1.5pt" o:hralign="center" o:hrstd="t" o:hr="t" fillcolor="#a0a0a0" stroked="f"/>
+          <v:rect id="_x0000_i1035" style="width:0;height:1.5pt" o:hralign="center" o:hrstd="t" o:hr="t" fillcolor="#a0a0a0" stroked="f"/>
         </w:pict>
       </w:r>
     </w:p>
@@ -1891,7 +1894,7 @@
       </w:pPr>
       <w:r>
         <w:pict w14:anchorId="24F260D7">
-          <v:rect id="_x0000_i1039" style="width:0;height:1.5pt" o:hralign="center" o:hrstd="t" o:hr="t" fillcolor="#a0a0a0" stroked="f"/>
+          <v:rect id="_x0000_i1036" style="width:0;height:1.5pt" o:hralign="center" o:hrstd="t" o:hr="t" fillcolor="#a0a0a0" stroked="f"/>
         </w:pict>
       </w:r>
     </w:p>
@@ -2040,7 +2043,7 @@
       </w:pPr>
       <w:r>
         <w:pict w14:anchorId="21CF0182">
-          <v:rect id="_x0000_i1040" style="width:0;height:1.5pt" o:hralign="center" o:hrstd="t" o:hr="t" fillcolor="#a0a0a0" stroked="f"/>
+          <v:rect id="_x0000_i1037" style="width:0;height:1.5pt" o:hralign="center" o:hrstd="t" o:hr="t" fillcolor="#a0a0a0" stroked="f"/>
         </w:pict>
       </w:r>
     </w:p>
@@ -2055,7 +2058,7 @@
       </w:pPr>
       <w:r>
         <w:pict w14:anchorId="61D1F826">
-          <v:rect id="_x0000_i1041" style="width:0;height:1.5pt" o:hralign="center" o:hrstd="t" o:hr="t" fillcolor="#a0a0a0" stroked="f"/>
+          <v:rect id="_x0000_i1038" style="width:0;height:1.5pt" o:hralign="center" o:hrstd="t" o:hr="t" fillcolor="#a0a0a0" stroked="f"/>
         </w:pict>
       </w:r>
     </w:p>
@@ -2070,7 +2073,7 @@
       </w:pPr>
       <w:r>
         <w:pict w14:anchorId="0BD384D7">
-          <v:rect id="_x0000_i1042" style="width:0;height:1.5pt" o:hralign="center" o:hrstd="t" o:hr="t" fillcolor="#a0a0a0" stroked="f"/>
+          <v:rect id="_x0000_i1039" style="width:0;height:1.5pt" o:hralign="center" o:hrstd="t" o:hr="t" fillcolor="#a0a0a0" stroked="f"/>
         </w:pict>
       </w:r>
     </w:p>
@@ -2086,7 +2089,7 @@
       </w:pPr>
       <w:r>
         <w:pict w14:anchorId="76F30FC6">
-          <v:rect id="_x0000_i1043" style="width:0;height:1.5pt" o:hralign="center" o:hrstd="t" o:hr="t" fillcolor="#a0a0a0" stroked="f"/>
+          <v:rect id="_x0000_i1040" style="width:0;height:1.5pt" o:hralign="center" o:hrstd="t" o:hr="t" fillcolor="#a0a0a0" stroked="f"/>
         </w:pict>
       </w:r>
     </w:p>
@@ -2157,7 +2160,7 @@
       </w:pPr>
       <w:r>
         <w:pict w14:anchorId="13C2AEF0">
-          <v:rect id="_x0000_i1044" style="width:0;height:1.5pt" o:hralign="center" o:hrstd="t" o:hr="t" fillcolor="#a0a0a0" stroked="f"/>
+          <v:rect id="_x0000_i1041" style="width:0;height:1.5pt" o:hralign="center" o:hrstd="t" o:hr="t" fillcolor="#a0a0a0" stroked="f"/>
         </w:pict>
       </w:r>
     </w:p>
@@ -2172,7 +2175,7 @@
       </w:pPr>
       <w:r>
         <w:pict w14:anchorId="23FD8018">
-          <v:rect id="_x0000_i1045" style="width:0;height:1.5pt" o:hralign="center" o:hrstd="t" o:hr="t" fillcolor="#a0a0a0" stroked="f"/>
+          <v:rect id="_x0000_i1042" style="width:0;height:1.5pt" o:hralign="center" o:hrstd="t" o:hr="t" fillcolor="#a0a0a0" stroked="f"/>
         </w:pict>
       </w:r>
     </w:p>
@@ -2187,7 +2190,7 @@
       </w:pPr>
       <w:r>
         <w:pict w14:anchorId="1DE8A6C1">
-          <v:rect id="_x0000_i1046" style="width:0;height:1.5pt" o:hralign="center" o:hrstd="t" o:hr="t" fillcolor="#a0a0a0" stroked="f"/>
+          <v:rect id="_x0000_i1043" style="width:0;height:1.5pt" o:hralign="center" o:hrstd="t" o:hr="t" fillcolor="#a0a0a0" stroked="f"/>
         </w:pict>
       </w:r>
     </w:p>
@@ -2203,7 +2206,7 @@
       </w:pPr>
       <w:r>
         <w:pict w14:anchorId="41EBF1E0">
-          <v:rect id="_x0000_i1047" style="width:0;height:1.5pt" o:hralign="center" o:hrstd="t" o:hr="t" fillcolor="#a0a0a0" stroked="f"/>
+          <v:rect id="_x0000_i1044" style="width:0;height:1.5pt" o:hralign="center" o:hrstd="t" o:hr="t" fillcolor="#a0a0a0" stroked="f"/>
         </w:pict>
       </w:r>
     </w:p>
@@ -2249,7 +2252,7 @@
       </w:pPr>
       <w:r>
         <w:pict w14:anchorId="22825561">
-          <v:rect id="_x0000_i1048" style="width:0;height:1.5pt" o:hralign="center" o:hrstd="t" o:hr="t" fillcolor="#a0a0a0" stroked="f"/>
+          <v:rect id="_x0000_i1045" style="width:0;height:1.5pt" o:hralign="center" o:hrstd="t" o:hr="t" fillcolor="#a0a0a0" stroked="f"/>
         </w:pict>
       </w:r>
     </w:p>
@@ -2264,7 +2267,7 @@
       </w:pPr>
       <w:r>
         <w:pict w14:anchorId="73E252B4">
-          <v:rect id="_x0000_i1049" style="width:0;height:1.5pt" o:hralign="center" o:hrstd="t" o:hr="t" fillcolor="#a0a0a0" stroked="f"/>
+          <v:rect id="_x0000_i1046" style="width:0;height:1.5pt" o:hralign="center" o:hrstd="t" o:hr="t" fillcolor="#a0a0a0" stroked="f"/>
         </w:pict>
       </w:r>
     </w:p>
@@ -2279,7 +2282,7 @@
       </w:pPr>
       <w:r>
         <w:pict w14:anchorId="55EC4526">
-          <v:rect id="_x0000_i1050" style="width:0;height:1.5pt" o:hralign="center" o:hrstd="t" o:hr="t" fillcolor="#a0a0a0" stroked="f"/>
+          <v:rect id="_x0000_i1047" style="width:0;height:1.5pt" o:hralign="center" o:hrstd="t" o:hr="t" fillcolor="#a0a0a0" stroked="f"/>
         </w:pict>
       </w:r>
     </w:p>
@@ -2295,7 +2298,7 @@
       </w:pPr>
       <w:r>
         <w:pict w14:anchorId="1C0EF696">
-          <v:rect id="_x0000_i1051" style="width:0;height:1.5pt" o:hralign="center" o:hrstd="t" o:hr="t" fillcolor="#a0a0a0" stroked="f"/>
+          <v:rect id="_x0000_i1048" style="width:0;height:1.5pt" o:hralign="center" o:hrstd="t" o:hr="t" fillcolor="#a0a0a0" stroked="f"/>
         </w:pict>
       </w:r>
     </w:p>
@@ -2352,6 +2355,7 @@
           <w:u w:val="single"/>
           <w:rtl/>
         </w:rPr>
+        <w:lastRenderedPageBreak/>
         <w:t>שאלה 2 (50 נק')</w:t>
       </w:r>
     </w:p>
@@ -2383,7 +2387,6 @@
           <w:szCs w:val="24"/>
           <w:rtl/>
         </w:rPr>
-        <w:lastRenderedPageBreak/>
         <w:t>(18 נק')</w:t>
       </w:r>
     </w:p>
@@ -2521,7 +2524,7 @@
       </w:pPr>
       <w:r>
         <w:pict w14:anchorId="0216FEE2">
-          <v:rect id="_x0000_i1052" style="width:0;height:1.5pt" o:hralign="center" o:hrstd="t" o:hr="t" fillcolor="#a0a0a0" stroked="f"/>
+          <v:rect id="_x0000_i1049" style="width:0;height:1.5pt" o:hralign="center" o:hrstd="t" o:hr="t" fillcolor="#a0a0a0" stroked="f"/>
         </w:pict>
       </w:r>
     </w:p>
@@ -2536,7 +2539,7 @@
       </w:pPr>
       <w:r>
         <w:pict w14:anchorId="7F6985E1">
-          <v:rect id="_x0000_i1053" style="width:0;height:1.5pt" o:hralign="center" o:hrstd="t" o:hr="t" fillcolor="#a0a0a0" stroked="f"/>
+          <v:rect id="_x0000_i1050" style="width:0;height:1.5pt" o:hralign="center" o:hrstd="t" o:hr="t" fillcolor="#a0a0a0" stroked="f"/>
         </w:pict>
       </w:r>
     </w:p>
@@ -2551,7 +2554,7 @@
       </w:pPr>
       <w:r>
         <w:pict w14:anchorId="306A1E52">
-          <v:rect id="_x0000_i1054" style="width:0;height:1.5pt" o:hralign="center" o:hrstd="t" o:hr="t" fillcolor="#a0a0a0" stroked="f"/>
+          <v:rect id="_x0000_i1051" style="width:0;height:1.5pt" o:hralign="center" o:hrstd="t" o:hr="t" fillcolor="#a0a0a0" stroked="f"/>
         </w:pict>
       </w:r>
     </w:p>
@@ -2567,7 +2570,7 @@
       </w:pPr>
       <w:r>
         <w:pict w14:anchorId="56E60C1C">
-          <v:rect id="_x0000_i1055" style="width:0;height:1.5pt" o:hralign="center" o:hrstd="t" o:hr="t" fillcolor="#a0a0a0" stroked="f"/>
+          <v:rect id="_x0000_i1052" style="width:0;height:1.5pt" o:hralign="center" o:hrstd="t" o:hr="t" fillcolor="#a0a0a0" stroked="f"/>
         </w:pict>
       </w:r>
     </w:p>
@@ -3049,17 +3052,46 @@
       <w:pPr>
         <w:bidi/>
         <w:ind w:left="720"/>
-        <w:jc w:val="center"/>
-        <w:rPr>
-          <w:sz w:val="24"/>
-          <w:szCs w:val="24"/>
-          <w:rtl/>
-        </w:rPr>
-      </w:pPr>
-      <w:r>
-        <w:pict w14:anchorId="3C6EAA46">
-          <v:rect id="_x0000_i1056" style="width:0;height:1.5pt" o:hralign="center" o:hrstd="t" o:hr="t" fillcolor="#a0a0a0" stroked="f"/>
-        </w:pict>
+        <w:rPr>
+          <w:sz w:val="24"/>
+          <w:szCs w:val="24"/>
+          <w:lang w:val="en-US"/>
+        </w:rPr>
+      </w:pPr>
+      <w:r>
+        <w:rPr>
+          <w:rFonts w:hint="cs"/>
+          <w:sz w:val="24"/>
+          <w:szCs w:val="24"/>
+          <w:rtl/>
+        </w:rPr>
+        <w:t>בתוך ה-</w:t>
+      </w:r>
+      <w:r>
+        <w:rPr>
+          <w:sz w:val="24"/>
+          <w:szCs w:val="24"/>
+          <w:lang w:val="en-US"/>
+        </w:rPr>
+        <w:t>else</w:t>
+      </w:r>
+      <w:r>
+        <w:rPr>
+          <w:rFonts w:hint="cs"/>
+          <w:sz w:val="24"/>
+          <w:szCs w:val="24"/>
+          <w:rtl/>
+          <w:lang w:val="en-US"/>
+        </w:rPr>
+        <w:t xml:space="preserve"> נוסיף </w:t>
+      </w:r>
+      <w:r>
+        <w:rPr>
+          <w:sz w:val="24"/>
+          <w:szCs w:val="24"/>
+          <w:lang w:val="en-US"/>
+        </w:rPr>
+        <w:t>wait(NULL)</w:t>
       </w:r>
     </w:p>
     <w:p>
@@ -3069,28 +3101,9 @@
         <w:jc w:val="center"/>
         <w:rPr>
           <w:rtl/>
-        </w:rPr>
-      </w:pPr>
-      <w:r>
-        <w:pict w14:anchorId="69F0BE0E">
-          <v:rect id="_x0000_i1057" style="width:0;height:1.5pt" o:hralign="center" o:hrstd="t" o:hr="t" fillcolor="#a0a0a0" stroked="f"/>
-        </w:pict>
-      </w:r>
-    </w:p>
-    <w:p>
-      <w:pPr>
-        <w:bidi/>
-        <w:ind w:left="720"/>
-        <w:jc w:val="center"/>
-        <w:rPr>
           <w:lang w:val="en-US"/>
         </w:rPr>
       </w:pPr>
-      <w:r>
-        <w:pict w14:anchorId="0ADE54C8">
-          <v:rect id="_x0000_i1058" style="width:0;height:1.5pt" o:hralign="center" o:hrstd="t" o:hr="t" fillcolor="#a0a0a0" stroked="f"/>
-        </w:pict>
-      </w:r>
     </w:p>
     <w:p>
       <w:pPr>
@@ -3102,19 +3115,11 @@
           <w:between w:val="nil"/>
         </w:pBdr>
         <w:bidi/>
-        <w:ind w:left="1440" w:hanging="720"/>
-        <w:rPr>
-          <w:color w:val="000000"/>
-          <w:sz w:val="24"/>
-          <w:szCs w:val="24"/>
-          <w:rtl/>
-        </w:rPr>
-      </w:pPr>
-      <w:r>
-        <w:pict w14:anchorId="190152EB">
-          <v:rect id="_x0000_i1059" style="width:0;height:1.5pt" o:hralign="center" o:hrstd="t" o:hr="t" fillcolor="#a0a0a0" stroked="f"/>
-        </w:pict>
-      </w:r>
+        <w:rPr>
+          <w:rtl/>
+          <w:lang w:val="en-US"/>
+        </w:rPr>
+      </w:pPr>
     </w:p>
     <w:p>
       <w:pPr>
@@ -3126,7 +3131,6 @@
           <w:between w:val="nil"/>
         </w:pBdr>
         <w:bidi/>
-        <w:ind w:left="1440" w:hanging="720"/>
         <w:rPr>
           <w:color w:val="000000"/>
           <w:sz w:val="24"/>
@@ -3145,7 +3149,60 @@
           <w:between w:val="nil"/>
         </w:pBdr>
         <w:bidi/>
-        <w:ind w:left="1440" w:hanging="720"/>
+        <w:rPr>
+          <w:color w:val="000000"/>
+          <w:sz w:val="24"/>
+          <w:szCs w:val="24"/>
+          <w:rtl/>
+        </w:rPr>
+      </w:pPr>
+    </w:p>
+    <w:p>
+      <w:pPr>
+        <w:pBdr>
+          <w:top w:val="nil"/>
+          <w:left w:val="nil"/>
+          <w:bottom w:val="nil"/>
+          <w:right w:val="nil"/>
+          <w:between w:val="nil"/>
+        </w:pBdr>
+        <w:bidi/>
+        <w:rPr>
+          <w:color w:val="000000"/>
+          <w:sz w:val="24"/>
+          <w:szCs w:val="24"/>
+          <w:rtl/>
+        </w:rPr>
+      </w:pPr>
+    </w:p>
+    <w:p>
+      <w:pPr>
+        <w:pBdr>
+          <w:top w:val="nil"/>
+          <w:left w:val="nil"/>
+          <w:bottom w:val="nil"/>
+          <w:right w:val="nil"/>
+          <w:between w:val="nil"/>
+        </w:pBdr>
+        <w:bidi/>
+        <w:rPr>
+          <w:color w:val="000000"/>
+          <w:sz w:val="24"/>
+          <w:szCs w:val="24"/>
+          <w:rtl/>
+        </w:rPr>
+      </w:pPr>
+    </w:p>
+    <w:p>
+      <w:pPr>
+        <w:pBdr>
+          <w:top w:val="nil"/>
+          <w:left w:val="nil"/>
+          <w:bottom w:val="nil"/>
+          <w:right w:val="nil"/>
+          <w:between w:val="nil"/>
+        </w:pBdr>
+        <w:bidi/>
         <w:rPr>
           <w:color w:val="000000"/>
           <w:sz w:val="24"/>
@@ -3238,7 +3295,6 @@
           <w:szCs w:val="24"/>
           <w:rtl/>
         </w:rPr>
-        <w:lastRenderedPageBreak/>
         <w:t xml:space="preserve">חברת </w:t>
       </w:r>
       <w:proofErr w:type="spellStart"/>
@@ -3332,7 +3388,7 @@
       </w:r>
       <w:r>
         <w:pict w14:anchorId="49015CCE">
-          <v:rect id="_x0000_i1060" style="width:0;height:1.5pt" o:hralign="center" o:hrstd="t" o:hr="t" fillcolor="#a0a0a0" stroked="f"/>
+          <v:rect id="_x0000_i1053" style="width:0;height:1.5pt" o:hralign="center" o:hrstd="t" o:hr="t" fillcolor="#a0a0a0" stroked="f"/>
         </w:pict>
       </w:r>
     </w:p>
@@ -3347,7 +3403,7 @@
       </w:pPr>
       <w:r>
         <w:pict w14:anchorId="470BC0A2">
-          <v:rect id="_x0000_i1061" style="width:0;height:1.5pt" o:hralign="center" o:hrstd="t" o:hr="t" fillcolor="#a0a0a0" stroked="f"/>
+          <v:rect id="_x0000_i1054" style="width:0;height:1.5pt" o:hralign="center" o:hrstd="t" o:hr="t" fillcolor="#a0a0a0" stroked="f"/>
         </w:pict>
       </w:r>
     </w:p>
@@ -3362,7 +3418,7 @@
       </w:pPr>
       <w:r>
         <w:pict w14:anchorId="4DC5AB0C">
-          <v:rect id="_x0000_i1062" style="width:0;height:1.5pt" o:hralign="center" o:hrstd="t" o:hr="t" fillcolor="#a0a0a0" stroked="f"/>
+          <v:rect id="_x0000_i1055" style="width:0;height:1.5pt" o:hralign="center" o:hrstd="t" o:hr="t" fillcolor="#a0a0a0" stroked="f"/>
         </w:pict>
       </w:r>
     </w:p>
@@ -3385,7 +3441,7 @@
       </w:pPr>
       <w:r>
         <w:pict w14:anchorId="03CA3619">
-          <v:rect id="_x0000_i1063" style="width:0;height:1.5pt" o:hralign="center" o:hrstd="t" o:hr="t" fillcolor="#a0a0a0" stroked="f"/>
+          <v:rect id="_x0000_i1056" style="width:0;height:1.5pt" o:hralign="center" o:hrstd="t" o:hr="t" fillcolor="#a0a0a0" stroked="f"/>
         </w:pict>
       </w:r>
     </w:p>
@@ -5301,7 +5357,7 @@
       </w:pPr>
       <w:r>
         <w:pict w14:anchorId="5F7E9A8B">
-          <v:rect id="_x0000_i1064" style="width:0;height:1.5pt" o:hralign="center" o:hrstd="t" o:hr="t" fillcolor="#a0a0a0" stroked="f"/>
+          <v:rect id="_x0000_i1057" style="width:0;height:1.5pt" o:hralign="center" o:hrstd="t" o:hr="t" fillcolor="#a0a0a0" stroked="f"/>
         </w:pict>
       </w:r>
     </w:p>
@@ -5316,7 +5372,7 @@
       </w:pPr>
       <w:r>
         <w:pict w14:anchorId="31AC1CB1">
-          <v:rect id="_x0000_i1065" style="width:0;height:1.5pt" o:hralign="center" o:hrstd="t" o:hr="t" fillcolor="#a0a0a0" stroked="f"/>
+          <v:rect id="_x0000_i1058" style="width:0;height:1.5pt" o:hralign="center" o:hrstd="t" o:hr="t" fillcolor="#a0a0a0" stroked="f"/>
         </w:pict>
       </w:r>
     </w:p>
@@ -5331,7 +5387,7 @@
       </w:pPr>
       <w:r>
         <w:pict w14:anchorId="0AC23C8E">
-          <v:rect id="_x0000_i1066" style="width:0;height:1.5pt" o:hralign="center" o:hrstd="t" o:hr="t" fillcolor="#a0a0a0" stroked="f"/>
+          <v:rect id="_x0000_i1059" style="width:0;height:1.5pt" o:hralign="center" o:hrstd="t" o:hr="t" fillcolor="#a0a0a0" stroked="f"/>
         </w:pict>
       </w:r>
     </w:p>
@@ -5354,7 +5410,7 @@
       </w:pPr>
       <w:r>
         <w:pict w14:anchorId="0CA75BC6">
-          <v:rect id="_x0000_i1067" style="width:0;height:1.5pt" o:hralign="center" o:hrstd="t" o:hr="t" fillcolor="#a0a0a0" stroked="f"/>
+          <v:rect id="_x0000_i1060" style="width:0;height:1.5pt" o:hralign="center" o:hrstd="t" o:hr="t" fillcolor="#a0a0a0" stroked="f"/>
         </w:pict>
       </w:r>
     </w:p>
@@ -5502,22 +5558,22 @@
 <w:numbering xmlns:wpc="http://schemas.microsoft.com/office/word/2010/wordprocessingCanvas" xmlns:cx="http://schemas.microsoft.com/office/drawing/2014/chartex" xmlns:cx1="http://schemas.microsoft.com/office/drawing/2015/9/8/chartex" xmlns:cx2="http://schemas.microsoft.com/office/drawing/2015/10/21/chartex" xmlns:cx3="http://schemas.microsoft.com/office/drawing/2016/5/9/chartex" xmlns:cx4="http://schemas.microsoft.com/office/drawing/2016/5/10/chartex" xmlns:cx5="http://schemas.microsoft.com/office/drawing/2016/5/11/chartex" xmlns:cx6="http://schemas.microsoft.com/office/drawing/2016/5/12/chartex" xmlns:cx7="http://schemas.microsoft.com/office/drawing/2016/5/13/chartex" xmlns:cx8="http://schemas.microsoft.com/office/drawing/2016/5/14/chartex" xmlns:mc="http://schemas.openxmlformats.org/markup-compatibility/2006" xmlns:aink="http://schemas.microsoft.com/office/drawing/2016/ink" xmlns:am3d="http://schemas.microsoft.com/office/drawing/2017/model3d" xmlns:o="urn:schemas-microsoft-com:office:office" xmlns:r="http://schemas.openxmlformats.org/officeDocument/2006/relationships" xmlns:m="http://schemas.openxmlformats.org/officeDocument/2006/math" xmlns:v="urn:schemas-microsoft-com:vml" xmlns:wp14="http://schemas.microsoft.com/office/word/2010/wordprocessingDrawing" xmlns:wp="http://schemas.openxmlformats.org/drawingml/2006/wordprocessingDrawing" xmlns:w10="urn:schemas-microsoft-com:office:word" xmlns:w="http://schemas.openxmlformats.org/wordprocessingml/2006/main" xmlns:w14="http://schemas.microsoft.com/office/word/2010/wordml" xmlns:w15="http://schemas.microsoft.com/office/word/2012/wordml" xmlns:w16cid="http://schemas.microsoft.com/office/word/2016/wordml/cid" xmlns:w16se="http://schemas.microsoft.com/office/word/2015/wordml/symex" xmlns:wpg="http://schemas.microsoft.com/office/word/2010/wordprocessingGroup" xmlns:wpi="http://schemas.microsoft.com/office/word/2010/wordprocessingInk" xmlns:wne="http://schemas.microsoft.com/office/word/2006/wordml" xmlns:wps="http://schemas.microsoft.com/office/word/2010/wordprocessingShape" mc:Ignorable="w14 w15 w16se w16cid wp14">
   <w:numPicBullet w:numPicBulletId="0">
     <w:pict>
-      <v:rect id="_x0000_i1026" style="width:0;height:1.5pt" o:hralign="center" o:bullet="t" o:hrstd="t" o:hr="t" fillcolor="#a0a0a0" stroked="f"/>
+      <v:rect id="_x0000_i1030" style="width:0;height:1.5pt" o:hralign="center" o:bullet="t" o:hrstd="t" o:hr="t" fillcolor="#a0a0a0" stroked="f"/>
     </w:pict>
   </w:numPicBullet>
   <w:numPicBullet w:numPicBulletId="1">
     <w:pict>
-      <v:rect id="_x0000_i1027" style="width:0;height:1.5pt" o:hralign="center" o:bullet="t" o:hrstd="t" o:hr="t" fillcolor="#a0a0a0" stroked="f"/>
+      <v:rect id="_x0000_i1031" style="width:0;height:1.5pt" o:hralign="center" o:bullet="t" o:hrstd="t" o:hr="t" fillcolor="#a0a0a0" stroked="f"/>
     </w:pict>
   </w:numPicBullet>
   <w:numPicBullet w:numPicBulletId="2">
     <w:pict>
-      <v:rect id="_x0000_i1028" style="width:0;height:1.5pt" o:hralign="center" o:bullet="t" o:hrstd="t" o:hr="t" fillcolor="#a0a0a0" stroked="f"/>
+      <v:rect id="_x0000_i1032" style="width:0;height:1.5pt" o:hralign="center" o:bullet="t" o:hrstd="t" o:hr="t" fillcolor="#a0a0a0" stroked="f"/>
     </w:pict>
   </w:numPicBullet>
   <w:numPicBullet w:numPicBulletId="3">
     <w:pict>
-      <v:rect id="_x0000_i1032" style="width:0;height:1.5pt" o:hralign="center" o:bullet="t" o:hrstd="t" o:hr="t" fillcolor="#a0a0a0" stroked="f"/>
+      <v:rect id="_x0000_i1033" style="width:0;height:1.5pt" o:hralign="center" o:bullet="t" o:hrstd="t" o:hr="t" fillcolor="#a0a0a0" stroked="f"/>
     </w:pict>
   </w:numPicBullet>
   <w:abstractNum w:abstractNumId="0" w15:restartNumberingAfterBreak="0">

</xml_diff>

<commit_message>
Added tarball and updated dry part
</commit_message>
<xml_diff>
--- a/dry1.docx
+++ b/dry1.docx
@@ -84,6 +84,7 @@
           <w:szCs w:val="24"/>
         </w:rPr>
       </w:pPr>
+      <w:proofErr w:type="spellStart"/>
       <w:r>
         <w:rPr>
           <w:rFonts w:ascii="Times New Roman" w:eastAsia="Times New Roman" w:hAnsi="Times New Roman" w:cs="Times New Roman"/>
@@ -91,8 +92,29 @@
           <w:sz w:val="24"/>
           <w:szCs w:val="24"/>
         </w:rPr>
-        <w:t>Shalev Kuba</w:t>
-      </w:r>
+        <w:t>Shalev</w:t>
+      </w:r>
+      <w:proofErr w:type="spellEnd"/>
+      <w:r>
+        <w:rPr>
+          <w:rFonts w:ascii="Times New Roman" w:eastAsia="Times New Roman" w:hAnsi="Times New Roman" w:cs="Times New Roman"/>
+          <w:color w:val="000000"/>
+          <w:sz w:val="24"/>
+          <w:szCs w:val="24"/>
+        </w:rPr>
+        <w:t xml:space="preserve"> </w:t>
+      </w:r>
+      <w:proofErr w:type="spellStart"/>
+      <w:r>
+        <w:rPr>
+          <w:rFonts w:ascii="Times New Roman" w:eastAsia="Times New Roman" w:hAnsi="Times New Roman" w:cs="Times New Roman"/>
+          <w:color w:val="000000"/>
+          <w:sz w:val="24"/>
+          <w:szCs w:val="24"/>
+        </w:rPr>
+        <w:t>Kuba</w:t>
+      </w:r>
+      <w:proofErr w:type="spellEnd"/>
     </w:p>
     <w:p>
       <w:pPr>
@@ -618,13 +640,59 @@
           <w:szCs w:val="24"/>
         </w:rPr>
       </w:pPr>
+      <w:proofErr w:type="spellStart"/>
       <w:r>
         <w:rPr>
           <w:rFonts w:ascii="Arial Unicode MS" w:eastAsia="Arial Unicode MS" w:hAnsi="Arial Unicode MS" w:cs="Arial Unicode MS"/>
           <w:sz w:val="24"/>
           <w:szCs w:val="24"/>
         </w:rPr>
-        <w:t>sys_open → system_call → libc wrapper</w:t>
+        <w:t>sys_open</w:t>
+      </w:r>
+      <w:proofErr w:type="spellEnd"/>
+      <w:r>
+        <w:rPr>
+          <w:rFonts w:ascii="Arial Unicode MS" w:eastAsia="Arial Unicode MS" w:hAnsi="Arial Unicode MS" w:cs="Arial Unicode MS"/>
+          <w:sz w:val="24"/>
+          <w:szCs w:val="24"/>
+        </w:rPr>
+        <w:t xml:space="preserve"> → </w:t>
+      </w:r>
+      <w:proofErr w:type="spellStart"/>
+      <w:r>
+        <w:rPr>
+          <w:rFonts w:ascii="Arial Unicode MS" w:eastAsia="Arial Unicode MS" w:hAnsi="Arial Unicode MS" w:cs="Arial Unicode MS"/>
+          <w:sz w:val="24"/>
+          <w:szCs w:val="24"/>
+        </w:rPr>
+        <w:t>system_call</w:t>
+      </w:r>
+      <w:proofErr w:type="spellEnd"/>
+      <w:r>
+        <w:rPr>
+          <w:rFonts w:ascii="Arial Unicode MS" w:eastAsia="Arial Unicode MS" w:hAnsi="Arial Unicode MS" w:cs="Arial Unicode MS"/>
+          <w:sz w:val="24"/>
+          <w:szCs w:val="24"/>
+        </w:rPr>
+        <w:t xml:space="preserve"> → </w:t>
+      </w:r>
+      <w:proofErr w:type="spellStart"/>
+      <w:r>
+        <w:rPr>
+          <w:rFonts w:ascii="Arial Unicode MS" w:eastAsia="Arial Unicode MS" w:hAnsi="Arial Unicode MS" w:cs="Arial Unicode MS"/>
+          <w:sz w:val="24"/>
+          <w:szCs w:val="24"/>
+        </w:rPr>
+        <w:t>libc</w:t>
+      </w:r>
+      <w:proofErr w:type="spellEnd"/>
+      <w:r>
+        <w:rPr>
+          <w:rFonts w:ascii="Arial Unicode MS" w:eastAsia="Arial Unicode MS" w:hAnsi="Arial Unicode MS" w:cs="Arial Unicode MS"/>
+          <w:sz w:val="24"/>
+          <w:szCs w:val="24"/>
+        </w:rPr>
+        <w:t xml:space="preserve"> wrapper</w:t>
       </w:r>
     </w:p>
     <w:p>
@@ -646,13 +714,59 @@
           <w:szCs w:val="24"/>
         </w:rPr>
       </w:pPr>
+      <w:proofErr w:type="spellStart"/>
       <w:r>
         <w:rPr>
           <w:rFonts w:ascii="Arial Unicode MS" w:eastAsia="Arial Unicode MS" w:hAnsi="Arial Unicode MS" w:cs="Arial Unicode MS"/>
           <w:sz w:val="24"/>
           <w:szCs w:val="24"/>
         </w:rPr>
-        <w:t xml:space="preserve">sys_open →libc wrapper → system_call </w:t>
+        <w:t>sys_open</w:t>
+      </w:r>
+      <w:proofErr w:type="spellEnd"/>
+      <w:r>
+        <w:rPr>
+          <w:rFonts w:ascii="Arial Unicode MS" w:eastAsia="Arial Unicode MS" w:hAnsi="Arial Unicode MS" w:cs="Arial Unicode MS"/>
+          <w:sz w:val="24"/>
+          <w:szCs w:val="24"/>
+        </w:rPr>
+        <w:t xml:space="preserve"> →</w:t>
+      </w:r>
+      <w:proofErr w:type="spellStart"/>
+      <w:r>
+        <w:rPr>
+          <w:rFonts w:ascii="Arial Unicode MS" w:eastAsia="Arial Unicode MS" w:hAnsi="Arial Unicode MS" w:cs="Arial Unicode MS"/>
+          <w:sz w:val="24"/>
+          <w:szCs w:val="24"/>
+        </w:rPr>
+        <w:t>libc</w:t>
+      </w:r>
+      <w:proofErr w:type="spellEnd"/>
+      <w:r>
+        <w:rPr>
+          <w:rFonts w:ascii="Arial Unicode MS" w:eastAsia="Arial Unicode MS" w:hAnsi="Arial Unicode MS" w:cs="Arial Unicode MS"/>
+          <w:sz w:val="24"/>
+          <w:szCs w:val="24"/>
+        </w:rPr>
+        <w:t xml:space="preserve"> wrapper → </w:t>
+      </w:r>
+      <w:proofErr w:type="spellStart"/>
+      <w:r>
+        <w:rPr>
+          <w:rFonts w:ascii="Arial Unicode MS" w:eastAsia="Arial Unicode MS" w:hAnsi="Arial Unicode MS" w:cs="Arial Unicode MS"/>
+          <w:sz w:val="24"/>
+          <w:szCs w:val="24"/>
+        </w:rPr>
+        <w:t>system_call</w:t>
+      </w:r>
+      <w:proofErr w:type="spellEnd"/>
+      <w:r>
+        <w:rPr>
+          <w:rFonts w:ascii="Arial Unicode MS" w:eastAsia="Arial Unicode MS" w:hAnsi="Arial Unicode MS" w:cs="Arial Unicode MS"/>
+          <w:sz w:val="24"/>
+          <w:szCs w:val="24"/>
+        </w:rPr>
+        <w:t xml:space="preserve"> </w:t>
       </w:r>
     </w:p>
     <w:p>
@@ -674,13 +788,59 @@
           <w:szCs w:val="24"/>
         </w:rPr>
       </w:pPr>
+      <w:proofErr w:type="spellStart"/>
       <w:r>
         <w:rPr>
           <w:rFonts w:ascii="Arial Unicode MS" w:eastAsia="Arial Unicode MS" w:hAnsi="Arial Unicode MS" w:cs="Arial Unicode MS"/>
           <w:sz w:val="24"/>
           <w:szCs w:val="24"/>
         </w:rPr>
-        <w:t>system_call → sys_open → libc wrapper</w:t>
+        <w:t>system_call</w:t>
+      </w:r>
+      <w:proofErr w:type="spellEnd"/>
+      <w:r>
+        <w:rPr>
+          <w:rFonts w:ascii="Arial Unicode MS" w:eastAsia="Arial Unicode MS" w:hAnsi="Arial Unicode MS" w:cs="Arial Unicode MS"/>
+          <w:sz w:val="24"/>
+          <w:szCs w:val="24"/>
+        </w:rPr>
+        <w:t xml:space="preserve"> → </w:t>
+      </w:r>
+      <w:proofErr w:type="spellStart"/>
+      <w:r>
+        <w:rPr>
+          <w:rFonts w:ascii="Arial Unicode MS" w:eastAsia="Arial Unicode MS" w:hAnsi="Arial Unicode MS" w:cs="Arial Unicode MS"/>
+          <w:sz w:val="24"/>
+          <w:szCs w:val="24"/>
+        </w:rPr>
+        <w:t>sys_open</w:t>
+      </w:r>
+      <w:proofErr w:type="spellEnd"/>
+      <w:r>
+        <w:rPr>
+          <w:rFonts w:ascii="Arial Unicode MS" w:eastAsia="Arial Unicode MS" w:hAnsi="Arial Unicode MS" w:cs="Arial Unicode MS"/>
+          <w:sz w:val="24"/>
+          <w:szCs w:val="24"/>
+        </w:rPr>
+        <w:t xml:space="preserve"> → </w:t>
+      </w:r>
+      <w:proofErr w:type="spellStart"/>
+      <w:r>
+        <w:rPr>
+          <w:rFonts w:ascii="Arial Unicode MS" w:eastAsia="Arial Unicode MS" w:hAnsi="Arial Unicode MS" w:cs="Arial Unicode MS"/>
+          <w:sz w:val="24"/>
+          <w:szCs w:val="24"/>
+        </w:rPr>
+        <w:t>libc</w:t>
+      </w:r>
+      <w:proofErr w:type="spellEnd"/>
+      <w:r>
+        <w:rPr>
+          <w:rFonts w:ascii="Arial Unicode MS" w:eastAsia="Arial Unicode MS" w:hAnsi="Arial Unicode MS" w:cs="Arial Unicode MS"/>
+          <w:sz w:val="24"/>
+          <w:szCs w:val="24"/>
+        </w:rPr>
+        <w:t xml:space="preserve"> wrapper</w:t>
       </w:r>
     </w:p>
     <w:p>
@@ -702,13 +862,59 @@
           <w:szCs w:val="24"/>
         </w:rPr>
       </w:pPr>
+      <w:proofErr w:type="spellStart"/>
       <w:r>
         <w:rPr>
           <w:rFonts w:ascii="Arial Unicode MS" w:eastAsia="Arial Unicode MS" w:hAnsi="Arial Unicode MS" w:cs="Arial Unicode MS"/>
           <w:sz w:val="24"/>
           <w:szCs w:val="24"/>
         </w:rPr>
-        <w:t xml:space="preserve">system_call → libc wrapper→ sys_open </w:t>
+        <w:t>system_call</w:t>
+      </w:r>
+      <w:proofErr w:type="spellEnd"/>
+      <w:r>
+        <w:rPr>
+          <w:rFonts w:ascii="Arial Unicode MS" w:eastAsia="Arial Unicode MS" w:hAnsi="Arial Unicode MS" w:cs="Arial Unicode MS"/>
+          <w:sz w:val="24"/>
+          <w:szCs w:val="24"/>
+        </w:rPr>
+        <w:t xml:space="preserve"> → </w:t>
+      </w:r>
+      <w:proofErr w:type="spellStart"/>
+      <w:r>
+        <w:rPr>
+          <w:rFonts w:ascii="Arial Unicode MS" w:eastAsia="Arial Unicode MS" w:hAnsi="Arial Unicode MS" w:cs="Arial Unicode MS"/>
+          <w:sz w:val="24"/>
+          <w:szCs w:val="24"/>
+        </w:rPr>
+        <w:t>libc</w:t>
+      </w:r>
+      <w:proofErr w:type="spellEnd"/>
+      <w:r>
+        <w:rPr>
+          <w:rFonts w:ascii="Arial Unicode MS" w:eastAsia="Arial Unicode MS" w:hAnsi="Arial Unicode MS" w:cs="Arial Unicode MS"/>
+          <w:sz w:val="24"/>
+          <w:szCs w:val="24"/>
+        </w:rPr>
+        <w:t xml:space="preserve"> wrapper→ </w:t>
+      </w:r>
+      <w:proofErr w:type="spellStart"/>
+      <w:r>
+        <w:rPr>
+          <w:rFonts w:ascii="Arial Unicode MS" w:eastAsia="Arial Unicode MS" w:hAnsi="Arial Unicode MS" w:cs="Arial Unicode MS"/>
+          <w:sz w:val="24"/>
+          <w:szCs w:val="24"/>
+        </w:rPr>
+        <w:t>sys_open</w:t>
+      </w:r>
+      <w:proofErr w:type="spellEnd"/>
+      <w:r>
+        <w:rPr>
+          <w:rFonts w:ascii="Arial Unicode MS" w:eastAsia="Arial Unicode MS" w:hAnsi="Arial Unicode MS" w:cs="Arial Unicode MS"/>
+          <w:sz w:val="24"/>
+          <w:szCs w:val="24"/>
+        </w:rPr>
+        <w:t xml:space="preserve"> </w:t>
       </w:r>
     </w:p>
     <w:p>
@@ -741,6 +947,7 @@
         </w:rPr>
         <w:t xml:space="preserve"> </w:t>
       </w:r>
+      <w:proofErr w:type="spellStart"/>
       <w:r>
         <w:rPr>
           <w:rFonts w:ascii="Arial Unicode MS" w:eastAsia="Arial Unicode MS" w:hAnsi="Arial Unicode MS" w:cs="Arial Unicode MS"/>
@@ -750,7 +957,67 @@
           <w:szCs w:val="24"/>
           <w:highlight w:val="yellow"/>
         </w:rPr>
-        <w:t xml:space="preserve">libc wrapper→ system_call → sys_open </w:t>
+        <w:t>libc</w:t>
+      </w:r>
+      <w:proofErr w:type="spellEnd"/>
+      <w:r>
+        <w:rPr>
+          <w:rFonts w:ascii="Arial Unicode MS" w:eastAsia="Arial Unicode MS" w:hAnsi="Arial Unicode MS" w:cs="Arial Unicode MS"/>
+          <w:b/>
+          <w:bCs/>
+          <w:sz w:val="24"/>
+          <w:szCs w:val="24"/>
+          <w:highlight w:val="yellow"/>
+        </w:rPr>
+        <w:t xml:space="preserve"> wrapper→ </w:t>
+      </w:r>
+      <w:proofErr w:type="spellStart"/>
+      <w:r>
+        <w:rPr>
+          <w:rFonts w:ascii="Arial Unicode MS" w:eastAsia="Arial Unicode MS" w:hAnsi="Arial Unicode MS" w:cs="Arial Unicode MS"/>
+          <w:b/>
+          <w:bCs/>
+          <w:sz w:val="24"/>
+          <w:szCs w:val="24"/>
+          <w:highlight w:val="yellow"/>
+        </w:rPr>
+        <w:t>system_call</w:t>
+      </w:r>
+      <w:proofErr w:type="spellEnd"/>
+      <w:r>
+        <w:rPr>
+          <w:rFonts w:ascii="Arial Unicode MS" w:eastAsia="Arial Unicode MS" w:hAnsi="Arial Unicode MS" w:cs="Arial Unicode MS"/>
+          <w:b/>
+          <w:bCs/>
+          <w:sz w:val="24"/>
+          <w:szCs w:val="24"/>
+          <w:highlight w:val="yellow"/>
+        </w:rPr>
+        <w:t xml:space="preserve"> → </w:t>
+      </w:r>
+      <w:proofErr w:type="spellStart"/>
+      <w:r>
+        <w:rPr>
+          <w:rFonts w:ascii="Arial Unicode MS" w:eastAsia="Arial Unicode MS" w:hAnsi="Arial Unicode MS" w:cs="Arial Unicode MS"/>
+          <w:b/>
+          <w:bCs/>
+          <w:sz w:val="24"/>
+          <w:szCs w:val="24"/>
+          <w:highlight w:val="yellow"/>
+        </w:rPr>
+        <w:t>sys_open</w:t>
+      </w:r>
+      <w:proofErr w:type="spellEnd"/>
+      <w:r>
+        <w:rPr>
+          <w:rFonts w:ascii="Arial Unicode MS" w:eastAsia="Arial Unicode MS" w:hAnsi="Arial Unicode MS" w:cs="Arial Unicode MS"/>
+          <w:b/>
+          <w:bCs/>
+          <w:sz w:val="24"/>
+          <w:szCs w:val="24"/>
+          <w:highlight w:val="yellow"/>
+        </w:rPr>
+        <w:t xml:space="preserve"> </w:t>
       </w:r>
     </w:p>
     <w:p>
@@ -778,7 +1045,61 @@
           <w:sz w:val="24"/>
           <w:szCs w:val="24"/>
         </w:rPr>
-        <w:t xml:space="preserve"> libc wrapper→ sys_open  → system_call </w:t>
+        <w:t xml:space="preserve"> </w:t>
+      </w:r>
+      <w:proofErr w:type="spellStart"/>
+      <w:r>
+        <w:rPr>
+          <w:rFonts w:ascii="Arial Unicode MS" w:eastAsia="Arial Unicode MS" w:hAnsi="Arial Unicode MS" w:cs="Arial Unicode MS"/>
+          <w:sz w:val="24"/>
+          <w:szCs w:val="24"/>
+        </w:rPr>
+        <w:t>libc</w:t>
+      </w:r>
+      <w:proofErr w:type="spellEnd"/>
+      <w:r>
+        <w:rPr>
+          <w:rFonts w:ascii="Arial Unicode MS" w:eastAsia="Arial Unicode MS" w:hAnsi="Arial Unicode MS" w:cs="Arial Unicode MS"/>
+          <w:sz w:val="24"/>
+          <w:szCs w:val="24"/>
+        </w:rPr>
+        <w:t xml:space="preserve"> wrapper→ </w:t>
+      </w:r>
+      <w:proofErr w:type="spellStart"/>
+      <w:r>
+        <w:rPr>
+          <w:rFonts w:ascii="Arial Unicode MS" w:eastAsia="Arial Unicode MS" w:hAnsi="Arial Unicode MS" w:cs="Arial Unicode MS"/>
+          <w:sz w:val="24"/>
+          <w:szCs w:val="24"/>
+        </w:rPr>
+        <w:t>sys_open</w:t>
+      </w:r>
+      <w:proofErr w:type="spellEnd"/>
+      <w:r>
+        <w:rPr>
+          <w:rFonts w:ascii="Arial Unicode MS" w:eastAsia="Arial Unicode MS" w:hAnsi="Arial Unicode MS" w:cs="Arial Unicode MS"/>
+          <w:sz w:val="24"/>
+          <w:szCs w:val="24"/>
+        </w:rPr>
+        <w:t xml:space="preserve">  → </w:t>
+      </w:r>
+      <w:proofErr w:type="spellStart"/>
+      <w:r>
+        <w:rPr>
+          <w:rFonts w:ascii="Arial Unicode MS" w:eastAsia="Arial Unicode MS" w:hAnsi="Arial Unicode MS" w:cs="Arial Unicode MS"/>
+          <w:sz w:val="24"/>
+          <w:szCs w:val="24"/>
+        </w:rPr>
+        <w:t>system_call</w:t>
+      </w:r>
+      <w:proofErr w:type="spellEnd"/>
+      <w:r>
+        <w:rPr>
+          <w:rFonts w:ascii="Arial Unicode MS" w:eastAsia="Arial Unicode MS" w:hAnsi="Arial Unicode MS" w:cs="Arial Unicode MS"/>
+          <w:sz w:val="24"/>
+          <w:szCs w:val="24"/>
+        </w:rPr>
+        <w:t xml:space="preserve"> </w:t>
       </w:r>
     </w:p>
     <w:p>
@@ -841,6 +1162,7 @@
           <w:szCs w:val="24"/>
         </w:rPr>
       </w:pPr>
+      <w:proofErr w:type="spellStart"/>
       <w:r>
         <w:rPr>
           <w:b/>
@@ -849,7 +1171,18 @@
           <w:szCs w:val="24"/>
           <w:lang w:val="en-US"/>
         </w:rPr>
-        <w:t>libc wrapper</w:t>
+        <w:t>libc</w:t>
+      </w:r>
+      <w:proofErr w:type="spellEnd"/>
+      <w:r>
+        <w:rPr>
+          <w:b/>
+          <w:bCs/>
+          <w:sz w:val="24"/>
+          <w:szCs w:val="24"/>
+          <w:lang w:val="en-US"/>
+        </w:rPr>
+        <w:t xml:space="preserve"> wrapper</w:t>
       </w:r>
       <w:r>
         <w:rPr>
@@ -878,7 +1211,29 @@
           <w:rtl/>
           <w:lang w:val="en-US"/>
         </w:rPr>
-        <w:t xml:space="preserve"> זו פונקצית המעטפת ב</w:t>
+        <w:t xml:space="preserve"> זו </w:t>
+      </w:r>
+      <w:proofErr w:type="spellStart"/>
+      <w:r>
+        <w:rPr>
+          <w:rFonts w:hint="cs"/>
+          <w:sz w:val="24"/>
+          <w:szCs w:val="24"/>
+          <w:rtl/>
+          <w:lang w:val="en-US"/>
+        </w:rPr>
+        <w:t>פונקצית</w:t>
+      </w:r>
+      <w:proofErr w:type="spellEnd"/>
+      <w:r>
+        <w:rPr>
+          <w:rFonts w:hint="cs"/>
+          <w:sz w:val="24"/>
+          <w:szCs w:val="24"/>
+          <w:rtl/>
+          <w:lang w:val="en-US"/>
+        </w:rPr>
+        <w:t xml:space="preserve"> המעטפת ב</w:t>
       </w:r>
       <w:r>
         <w:rPr>
@@ -926,6 +1281,7 @@
         </w:rPr>
         <w:t xml:space="preserve"> ע״י המתכנת. ערכי השגיאה מוחזרים במשתנה הגלובלי </w:t>
       </w:r>
+      <w:proofErr w:type="spellStart"/>
       <w:r>
         <w:rPr>
           <w:sz w:val="24"/>
@@ -934,6 +1290,7 @@
         </w:rPr>
         <w:t>errno</w:t>
       </w:r>
+      <w:proofErr w:type="spellEnd"/>
       <w:r>
         <w:rPr>
           <w:rFonts w:hint="cs"/>
@@ -961,6 +1318,52 @@
           <w:lang w:val="en-US"/>
         </w:rPr>
         <w:t>).</w:t>
+      </w:r>
+      <w:r>
+        <w:rPr>
+          <w:rFonts w:hint="cs"/>
+          <w:sz w:val="24"/>
+          <w:szCs w:val="24"/>
+          <w:rtl/>
+          <w:lang w:val="en-US"/>
+        </w:rPr>
+        <w:t xml:space="preserve"> היא קוראת ל</w:t>
+      </w:r>
+      <w:r>
+        <w:rPr>
+          <w:sz w:val="24"/>
+          <w:szCs w:val="24"/>
+          <w:lang w:val="en-US"/>
+        </w:rPr>
+        <w:t>interrupt 128 (</w:t>
+      </w:r>
+      <w:proofErr w:type="spellStart"/>
+      <w:r>
+        <w:rPr>
+          <w:sz w:val="24"/>
+          <w:szCs w:val="24"/>
+          <w:lang w:val="en-US"/>
+        </w:rPr>
+        <w:t>system_call</w:t>
+      </w:r>
+      <w:proofErr w:type="spellEnd"/>
+      <w:r>
+        <w:rPr>
+          <w:sz w:val="24"/>
+          <w:szCs w:val="24"/>
+          <w:lang w:val="en-US"/>
+        </w:rPr>
+        <w:t>)</w:t>
+      </w:r>
+      <w:r>
+        <w:rPr>
+          <w:rFonts w:hint="cs"/>
+          <w:sz w:val="24"/>
+          <w:szCs w:val="24"/>
+          <w:rtl/>
+          <w:lang w:val="en-US"/>
+        </w:rPr>
+        <w:t xml:space="preserve"> ומעבירה את הפרמטרים לקריאת המערכת, לטיפול מערכת ההפעלה.</w:t>
       </w:r>
     </w:p>
     <w:p>
@@ -977,6 +1380,7 @@
           <w:szCs w:val="24"/>
         </w:rPr>
       </w:pPr>
+      <w:proofErr w:type="spellStart"/>
       <w:r>
         <w:rPr>
           <w:b/>
@@ -987,6 +1391,7 @@
         </w:rPr>
         <w:t>system_call</w:t>
       </w:r>
+      <w:proofErr w:type="spellEnd"/>
       <w:r>
         <w:rPr>
           <w:rFonts w:hint="cs"/>
@@ -1032,15 +1437,7 @@
           <w:rtl/>
           <w:lang w:val="en-US"/>
         </w:rPr>
-        <w:t>. היא מקבלת את הפרמטרים שלה מפונקציית המעטפת בתוך הרגיסטרים הרלוונטיים (</w:t>
-      </w:r>
-      <w:r>
-        <w:rPr>
-          <w:sz w:val="24"/>
-          <w:szCs w:val="24"/>
-          <w:lang w:val="en-US"/>
-        </w:rPr>
-        <w:t>ebx, ecx, edx</w:t>
+        <w:t>. היא מקבלת את הפרמטרים שלה מפונקציית ה</w:t>
       </w:r>
       <w:r>
         <w:rPr>
@@ -1050,7 +1447,7 @@
           <w:rtl/>
           <w:lang w:val="en-US"/>
         </w:rPr>
-        <w:t xml:space="preserve">) על המחסנית, על פי כללי הקריאה לשגרה. את ערכי החזרה שלה היא מכניסה לתוך הרגיסטרים </w:t>
+        <w:t>מעטפת בתוך הרגיסטרים הרלוונטיים על המחסנית</w:t>
       </w:r>
       <w:r>
         <w:rPr>
@@ -1060,7 +1457,137 @@
           <w:rtl/>
           <w:lang w:val="en-US"/>
         </w:rPr>
+        <w:t>. את</w:t>
+      </w:r>
+      <w:r>
+        <w:rPr>
+          <w:rFonts w:hint="cs"/>
+          <w:sz w:val="24"/>
+          <w:szCs w:val="24"/>
+          <w:rtl/>
+          <w:lang w:val="en-US"/>
+        </w:rPr>
+        <w:t xml:space="preserve"> ערך החזרה היא שומרת ברגיסטר </w:t>
+      </w:r>
+      <w:proofErr w:type="spellStart"/>
+      <w:r>
+        <w:rPr>
+          <w:sz w:val="24"/>
+          <w:szCs w:val="24"/>
+          <w:lang w:val="en-US"/>
+        </w:rPr>
+        <w:t>eax</w:t>
+      </w:r>
+      <w:proofErr w:type="spellEnd"/>
+      <w:r>
+        <w:rPr>
+          <w:rFonts w:hint="cs"/>
+          <w:sz w:val="24"/>
+          <w:szCs w:val="24"/>
+          <w:rtl/>
+          <w:lang w:val="en-US"/>
+        </w:rPr>
         <w:t>.</w:t>
+      </w:r>
+      <w:r>
+        <w:rPr>
+          <w:rFonts w:hint="cs"/>
+          <w:sz w:val="24"/>
+          <w:szCs w:val="24"/>
+          <w:rtl/>
+          <w:lang w:val="en-US"/>
+        </w:rPr>
+        <w:t xml:space="preserve"> ברגיסטר </w:t>
+      </w:r>
+      <w:proofErr w:type="spellStart"/>
+      <w:r>
+        <w:rPr>
+          <w:sz w:val="24"/>
+          <w:szCs w:val="24"/>
+          <w:lang w:val="en-US"/>
+        </w:rPr>
+        <w:t>eax</w:t>
+      </w:r>
+      <w:proofErr w:type="spellEnd"/>
+      <w:r>
+        <w:rPr>
+          <w:rFonts w:hint="cs"/>
+          <w:sz w:val="24"/>
+          <w:szCs w:val="24"/>
+          <w:rtl/>
+          <w:lang w:val="en-US"/>
+        </w:rPr>
+        <w:t xml:space="preserve"> יתקבל מספר קריאת המערכת</w:t>
+      </w:r>
+      <w:r>
+        <w:rPr>
+          <w:rFonts w:hint="cs"/>
+          <w:sz w:val="24"/>
+          <w:szCs w:val="24"/>
+          <w:rtl/>
+          <w:lang w:val="en-US"/>
+        </w:rPr>
+        <w:t xml:space="preserve"> (5)</w:t>
+      </w:r>
+      <w:r>
+        <w:rPr>
+          <w:rFonts w:hint="cs"/>
+          <w:sz w:val="24"/>
+          <w:szCs w:val="24"/>
+          <w:rtl/>
+          <w:lang w:val="en-US"/>
+        </w:rPr>
+        <w:t xml:space="preserve">, ברגיסטר </w:t>
+      </w:r>
+      <w:proofErr w:type="spellStart"/>
+      <w:r>
+        <w:rPr>
+          <w:sz w:val="24"/>
+          <w:szCs w:val="24"/>
+          <w:lang w:val="en-US"/>
+        </w:rPr>
+        <w:t>ebx</w:t>
+      </w:r>
+      <w:proofErr w:type="spellEnd"/>
+      <w:r>
+        <w:rPr>
+          <w:rFonts w:hint="cs"/>
+          <w:sz w:val="24"/>
+          <w:szCs w:val="24"/>
+          <w:rtl/>
+          <w:lang w:val="en-US"/>
+        </w:rPr>
+        <w:t xml:space="preserve"> נעביר את כתובת הקובץ לפתיחה, ברגיסטר </w:t>
+      </w:r>
+      <w:proofErr w:type="spellStart"/>
+      <w:r>
+        <w:rPr>
+          <w:sz w:val="24"/>
+          <w:szCs w:val="24"/>
+          <w:lang w:val="en-US"/>
+        </w:rPr>
+        <w:t>ecx</w:t>
+      </w:r>
+      <w:proofErr w:type="spellEnd"/>
+      <w:r>
+        <w:rPr>
+          <w:rFonts w:hint="cs"/>
+          <w:sz w:val="24"/>
+          <w:szCs w:val="24"/>
+          <w:rtl/>
+          <w:lang w:val="en-US"/>
+        </w:rPr>
+        <w:t xml:space="preserve"> נעביר את הדגלים לטיפול בקובץ</w:t>
+      </w:r>
+      <w:r>
+        <w:rPr>
+          <w:rFonts w:hint="cs"/>
+          <w:sz w:val="24"/>
+          <w:szCs w:val="24"/>
+          <w:rtl/>
+          <w:lang w:val="en-US"/>
+        </w:rPr>
+        <w:t xml:space="preserve">. קריאת המערכת תשמור את הרגיסטרים בסדר הפוך במחסנית </w:t>
       </w:r>
     </w:p>
     <w:p>
@@ -1078,6 +1605,7 @@
           <w:rtl/>
         </w:rPr>
       </w:pPr>
+      <w:proofErr w:type="spellStart"/>
       <w:r>
         <w:rPr>
           <w:b/>
@@ -1088,6 +1616,7 @@
         </w:rPr>
         <w:t>sys_open</w:t>
       </w:r>
+      <w:proofErr w:type="spellEnd"/>
       <w:r>
         <w:rPr>
           <w:rFonts w:hint="cs"/>
@@ -1117,6 +1646,7 @@
         </w:rPr>
         <w:t xml:space="preserve"> נקראת ע״י מערכת ההפעלה (</w:t>
       </w:r>
+      <w:proofErr w:type="spellStart"/>
       <w:r>
         <w:rPr>
           <w:sz w:val="24"/>
@@ -1125,6 +1655,7 @@
         </w:rPr>
         <w:t>system_call</w:t>
       </w:r>
+      <w:proofErr w:type="spellEnd"/>
       <w:r>
         <w:rPr>
           <w:rFonts w:hint="cs"/>
@@ -1133,7 +1664,29 @@
           <w:rtl/>
           <w:lang w:val="en-US"/>
         </w:rPr>
-        <w:t>). מקבלת את הפרמרטים שלה ב</w:t>
+        <w:t xml:space="preserve">). מקבלת את </w:t>
+      </w:r>
+      <w:proofErr w:type="spellStart"/>
+      <w:r>
+        <w:rPr>
+          <w:rFonts w:hint="cs"/>
+          <w:sz w:val="24"/>
+          <w:szCs w:val="24"/>
+          <w:rtl/>
+          <w:lang w:val="en-US"/>
+        </w:rPr>
+        <w:t>הפרמרטים</w:t>
+      </w:r>
+      <w:proofErr w:type="spellEnd"/>
+      <w:r>
+        <w:rPr>
+          <w:rFonts w:hint="cs"/>
+          <w:sz w:val="24"/>
+          <w:szCs w:val="24"/>
+          <w:rtl/>
+          <w:lang w:val="en-US"/>
+        </w:rPr>
+        <w:t xml:space="preserve"> שלה ב</w:t>
       </w:r>
       <w:r>
         <w:rPr>
@@ -1151,6 +1704,36 @@
           <w:rtl/>
           <w:lang w:val="en-US"/>
         </w:rPr>
+        <w:t xml:space="preserve"> (למעשה מקבלת אותם מהמחסנית ע״י מערכת </w:t>
+      </w:r>
+      <w:proofErr w:type="spellStart"/>
+      <w:r>
+        <w:rPr>
+          <w:sz w:val="24"/>
+          <w:szCs w:val="24"/>
+          <w:lang w:val="en-US"/>
+        </w:rPr>
+        <w:t>system_call</w:t>
+      </w:r>
+      <w:proofErr w:type="spellEnd"/>
+      <w:r>
+        <w:rPr>
+          <w:rFonts w:hint="cs"/>
+          <w:sz w:val="24"/>
+          <w:szCs w:val="24"/>
+          <w:rtl/>
+          <w:lang w:val="en-US"/>
+        </w:rPr>
+        <w:t>)</w:t>
+      </w:r>
+      <w:r>
+        <w:rPr>
+          <w:rFonts w:hint="cs"/>
+          <w:sz w:val="24"/>
+          <w:szCs w:val="24"/>
+          <w:rtl/>
+          <w:lang w:val="en-US"/>
+        </w:rPr>
         <w:t>, ומחזירה מספר</w:t>
       </w:r>
       <w:r>
@@ -1179,8 +1762,18 @@
           <w:szCs w:val="24"/>
           <w:lang w:val="en-US"/>
         </w:rPr>
-        <w:t>-errno</w:t>
-      </w:r>
+        <w:t>-</w:t>
+      </w:r>
+      <w:proofErr w:type="spellStart"/>
+      <w:r>
+        <w:rPr>
+          <w:sz w:val="24"/>
+          <w:szCs w:val="24"/>
+          <w:lang w:val="en-US"/>
+        </w:rPr>
+        <w:t>errno</w:t>
+      </w:r>
+      <w:proofErr w:type="spellEnd"/>
       <w:r>
         <w:rPr>
           <w:rFonts w:hint="cs"/>
@@ -1191,11 +1784,60 @@
         </w:rPr>
         <w:t xml:space="preserve"> עבור שגיאה).</w:t>
       </w:r>
+      <w:r>
+        <w:rPr>
+          <w:rFonts w:hint="cs"/>
+          <w:sz w:val="24"/>
+          <w:szCs w:val="24"/>
+          <w:rtl/>
+          <w:lang w:val="en-US"/>
+        </w:rPr>
+        <w:t xml:space="preserve"> הערך שחוזר מפונקציית המעטפת יהיה 0 עבור הצלחה, ו-</w:t>
+      </w:r>
+      <w:r>
+        <w:rPr>
+          <w:sz w:val="24"/>
+          <w:szCs w:val="24"/>
+          <w:lang w:val="en-US"/>
+        </w:rPr>
+        <w:t>-1</w:t>
+      </w:r>
+      <w:r>
+        <w:rPr>
+          <w:rFonts w:hint="cs"/>
+          <w:sz w:val="24"/>
+          <w:szCs w:val="24"/>
+          <w:rtl/>
+          <w:lang w:val="en-US"/>
+        </w:rPr>
+        <w:t xml:space="preserve"> עבור כישלון, ובמקרה כזה ערך השגיאה בערך מוחלט יישמר ב</w:t>
+      </w:r>
+      <w:proofErr w:type="spellStart"/>
+      <w:r>
+        <w:rPr>
+          <w:sz w:val="24"/>
+          <w:szCs w:val="24"/>
+          <w:lang w:val="en-US"/>
+        </w:rPr>
+        <w:t>errno</w:t>
+      </w:r>
+      <w:proofErr w:type="spellEnd"/>
+      <w:r>
+        <w:rPr>
+          <w:rFonts w:hint="cs"/>
+          <w:sz w:val="24"/>
+          <w:szCs w:val="24"/>
+          <w:rtl/>
+          <w:lang w:val="en-US"/>
+        </w:rPr>
+        <w:t xml:space="preserve"> הגלובלי.</w:t>
+      </w:r>
     </w:p>
     <w:p>
       <w:pPr>
         <w:bidi/>
         <w:rPr>
+          <w:rFonts w:hint="cs"/>
           <w:sz w:val="24"/>
           <w:szCs w:val="24"/>
           <w:rtl/>
@@ -1244,8 +1886,33 @@
           <w:sz w:val="24"/>
           <w:szCs w:val="24"/>
         </w:rPr>
-        <w:t>fork, wait, waitpid, sched_yield</w:t>
-      </w:r>
+        <w:t xml:space="preserve">fork, wait, </w:t>
+      </w:r>
+      <w:proofErr w:type="spellStart"/>
+      <w:r>
+        <w:rPr>
+          <w:sz w:val="24"/>
+          <w:szCs w:val="24"/>
+        </w:rPr>
+        <w:t>waitpid</w:t>
+      </w:r>
+      <w:proofErr w:type="spellEnd"/>
+      <w:r>
+        <w:rPr>
+          <w:sz w:val="24"/>
+          <w:szCs w:val="24"/>
+        </w:rPr>
+        <w:t xml:space="preserve">, </w:t>
+      </w:r>
+      <w:proofErr w:type="spellStart"/>
+      <w:r>
+        <w:rPr>
+          <w:sz w:val="24"/>
+          <w:szCs w:val="24"/>
+        </w:rPr>
+        <w:t>sched_yield</w:t>
+      </w:r>
+      <w:proofErr w:type="spellEnd"/>
       <w:r>
         <w:rPr>
           <w:sz w:val="24"/>
@@ -1344,7 +2011,16 @@
           <w:szCs w:val="24"/>
           <w:rtl/>
         </w:rPr>
-        <w:t>נרצה להרחיב את מנגנון האבטחה כך שניתן יהיה לעדכן את רשימת קריאות המערכת המאובטחות ואת ספי ההרשאה שלהן ללא צורך בהידור מחדש של הגרעין. לשם כך, ניצור קובץ קונפיגורציה במיקום קבוע וידוע למערכת ההפעלה אשר מכיל רשימה של קריאות מערכת וסף ההרשאה המתאים לכל אחת מהן. המשתמש יכול לערוך את קובץ הקונפיגורציה באופן דינמי וכך לעדכן את מנגנון האבטחה ללא צורך בקידוד והידור מחדש של הגרעין.</w:t>
+        <w:t xml:space="preserve">נרצה להרחיב את מנגנון האבטחה כך שניתן יהיה לעדכן את רשימת קריאות המערכת המאובטחות ואת ספי ההרשאה שלהן ללא צורך בהידור מחדש של הגרעין. לשם כך, ניצור קובץ קונפיגורציה במיקום קבוע וידוע למערכת ההפעלה אשר מכיל רשימה של קריאות מערכת וסף ההרשאה המתאים לכל אחת מהן. המשתמש יכול לערוך את קובץ הקונפיגורציה באופן דינמי </w:t>
+      </w:r>
+      <w:r>
+        <w:rPr>
+          <w:sz w:val="24"/>
+          <w:szCs w:val="24"/>
+          <w:rtl/>
+        </w:rPr>
+        <w:lastRenderedPageBreak/>
+        <w:t>וכך לעדכן את מנגנון האבטחה ללא צורך בקידוד והידור מחדש של הגרעין.</w:t>
       </w:r>
       <w:r>
         <w:rPr>
@@ -1395,7 +2071,6 @@
           <w:szCs w:val="24"/>
           <w:rtl/>
         </w:rPr>
-        <w:lastRenderedPageBreak/>
         <w:t>לשם מטרה נעלה זו התגייסו כוכבי "בית הנייר" והציעו מימושים שונים להרחבה.</w:t>
       </w:r>
     </w:p>
@@ -1447,8 +2122,27 @@
           <w:szCs w:val="24"/>
           <w:rtl/>
         </w:rPr>
-        <w:t>. כמו כן, בתחילת כל פונקצית שירות (</w:t>
-      </w:r>
+        <w:t xml:space="preserve">. כמו כן, בתחילת כל </w:t>
+      </w:r>
+      <w:proofErr w:type="spellStart"/>
+      <w:r>
+        <w:rPr>
+          <w:sz w:val="24"/>
+          <w:szCs w:val="24"/>
+          <w:rtl/>
+        </w:rPr>
+        <w:t>פונקצית</w:t>
+      </w:r>
+      <w:proofErr w:type="spellEnd"/>
+      <w:r>
+        <w:rPr>
+          <w:sz w:val="24"/>
+          <w:szCs w:val="24"/>
+          <w:rtl/>
+        </w:rPr>
+        <w:t xml:space="preserve"> שירות (</w:t>
+      </w:r>
+      <w:proofErr w:type="spellStart"/>
       <w:r>
         <w:rPr>
           <w:sz w:val="24"/>
@@ -1456,6 +2150,7 @@
         </w:rPr>
         <w:t>sys_X</w:t>
       </w:r>
+      <w:proofErr w:type="spellEnd"/>
       <w:r>
         <w:rPr>
           <w:sz w:val="24"/>
@@ -1464,6 +2159,7 @@
         </w:rPr>
         <w:t xml:space="preserve">) תמקם קריאה לפונקציית גרעין בשם </w:t>
       </w:r>
+      <w:proofErr w:type="spellStart"/>
       <w:r>
         <w:rPr>
           <w:sz w:val="24"/>
@@ -1471,6 +2167,7 @@
         </w:rPr>
         <w:t>checkSec</w:t>
       </w:r>
+      <w:proofErr w:type="spellEnd"/>
       <w:r>
         <w:rPr>
           <w:sz w:val="24"/>
@@ -1479,6 +2176,7 @@
         </w:rPr>
         <w:t xml:space="preserve"> עם מספר קריאת המערכת. </w:t>
       </w:r>
+      <w:proofErr w:type="spellStart"/>
       <w:r>
         <w:rPr>
           <w:sz w:val="24"/>
@@ -1486,6 +2184,7 @@
         </w:rPr>
         <w:t>checkSec</w:t>
       </w:r>
+      <w:proofErr w:type="spellEnd"/>
       <w:r>
         <w:rPr>
           <w:sz w:val="24"/>
@@ -1643,6 +2342,7 @@
         </w:rPr>
         <w:t xml:space="preserve">). כמו כן, ריו ימקם קריאה בתחילת </w:t>
       </w:r>
+      <w:proofErr w:type="spellStart"/>
       <w:r>
         <w:rPr>
           <w:sz w:val="24"/>
@@ -1650,6 +2350,7 @@
         </w:rPr>
         <w:t>system_call</w:t>
       </w:r>
+      <w:proofErr w:type="spellEnd"/>
       <w:r>
         <w:rPr>
           <w:sz w:val="24"/>
@@ -1658,6 +2359,7 @@
         </w:rPr>
         <w:t xml:space="preserve"> לפונקציית גרעין בשם </w:t>
       </w:r>
+      <w:proofErr w:type="spellStart"/>
       <w:r>
         <w:rPr>
           <w:sz w:val="24"/>
@@ -1665,6 +2367,7 @@
         </w:rPr>
         <w:t>checkSec</w:t>
       </w:r>
+      <w:proofErr w:type="spellEnd"/>
       <w:r>
         <w:rPr>
           <w:sz w:val="24"/>
@@ -1673,6 +2376,7 @@
         </w:rPr>
         <w:t xml:space="preserve"> עם מספר קריאת המערכת. הפונקציה </w:t>
       </w:r>
+      <w:proofErr w:type="spellStart"/>
       <w:r>
         <w:rPr>
           <w:sz w:val="24"/>
@@ -1680,6 +2384,7 @@
         </w:rPr>
         <w:t>checkSec</w:t>
       </w:r>
+      <w:proofErr w:type="spellEnd"/>
       <w:r>
         <w:rPr>
           <w:sz w:val="24"/>
@@ -1805,6 +2510,7 @@
         </w:rPr>
         <w:t xml:space="preserve">). כמו כן, הפרופסור יתחזק רשימה גלובלית בגרעין אשר מכילה מספרי קריאות מערכת וספי הרשאה המתאימים להן. את רשימה זו יאתחל רק בעלייה של המערכת על ידי קריאת קובץ הקונפיגורציה. בנוסף, ימקם קריאה בתחילת </w:t>
       </w:r>
+      <w:proofErr w:type="spellStart"/>
       <w:r>
         <w:rPr>
           <w:sz w:val="24"/>
@@ -1812,6 +2518,7 @@
         </w:rPr>
         <w:t>system_call</w:t>
       </w:r>
+      <w:proofErr w:type="spellEnd"/>
       <w:r>
         <w:rPr>
           <w:sz w:val="24"/>
@@ -1820,6 +2527,7 @@
         </w:rPr>
         <w:t xml:space="preserve"> לפונקציית גרעין בשם </w:t>
       </w:r>
+      <w:proofErr w:type="spellStart"/>
       <w:r>
         <w:rPr>
           <w:sz w:val="24"/>
@@ -1827,6 +2535,7 @@
         </w:rPr>
         <w:t>checkSec</w:t>
       </w:r>
+      <w:proofErr w:type="spellEnd"/>
       <w:r>
         <w:rPr>
           <w:sz w:val="24"/>
@@ -1835,6 +2544,7 @@
         </w:rPr>
         <w:t xml:space="preserve"> עם מספר קריאת המערכת. הפונקציה </w:t>
       </w:r>
+      <w:proofErr w:type="spellStart"/>
       <w:r>
         <w:rPr>
           <w:sz w:val="24"/>
@@ -1842,6 +2552,7 @@
         </w:rPr>
         <w:t>checkSec</w:t>
       </w:r>
+      <w:proofErr w:type="spellEnd"/>
       <w:r>
         <w:rPr>
           <w:sz w:val="24"/>
@@ -2009,35 +2720,43 @@
           <w:bCs/>
           <w:rtl/>
         </w:rPr>
-        <w:t>הקריאה יותר מהירה, שכן קריאה ממשתנה בגרעיון מהירה הרבה יותר מקריאת קובץ. בהנחה יש המון תהליכים רצים במערכת, קריאות רבות לקובץ אחד יכולות לקחת הרבה זמן ולהעמיס על הגרעין. יתרה מכך, אם רוצים לשנות את הקובץ יש לכתוב אליו, וזה יכול לגרום לתחרות בין תהליכים בין כתיבה וקריאה לקובץ.</w:t>
-      </w:r>
-    </w:p>
-    <w:p>
-      <w:pPr>
-        <w:bidi/>
-        <w:ind w:left="720"/>
-        <w:rPr>
-          <w:sz w:val="24"/>
-          <w:szCs w:val="24"/>
-          <w:rtl/>
-        </w:rPr>
-      </w:pPr>
-    </w:p>
-    <w:p>
-      <w:pPr>
-        <w:bidi/>
-        <w:ind w:left="720"/>
-        <w:rPr>
-          <w:sz w:val="24"/>
-          <w:szCs w:val="24"/>
-          <w:rtl/>
-        </w:rPr>
-      </w:pPr>
-    </w:p>
-    <w:p>
-      <w:pPr>
-        <w:ind w:left="720"/>
-        <w:rPr>
+        <w:t xml:space="preserve">הקריאה יותר מהירה, שכן קריאה ממשתנה </w:t>
+      </w:r>
+      <w:proofErr w:type="spellStart"/>
+      <w:r>
+        <w:rPr>
+          <w:rFonts w:hint="cs"/>
+          <w:b/>
+          <w:bCs/>
+          <w:rtl/>
+        </w:rPr>
+        <w:t>בגרעיון</w:t>
+      </w:r>
+      <w:proofErr w:type="spellEnd"/>
+      <w:r>
+        <w:rPr>
+          <w:rFonts w:hint="cs"/>
+          <w:b/>
+          <w:bCs/>
+          <w:rtl/>
+        </w:rPr>
+        <w:t xml:space="preserve"> מהירה הרבה יותר מקריאת קובץ. בהנחה יש המון תהליכים רצים במערכת, קריאות רבות לקובץ אחד יכולות לקחת </w:t>
+      </w:r>
+      <w:r>
+        <w:rPr>
+          <w:rFonts w:hint="cs"/>
+          <w:b/>
+          <w:bCs/>
+          <w:rtl/>
+        </w:rPr>
+        <w:lastRenderedPageBreak/>
+        <w:t>הרבה זמן ולהעמיס על הגרעין. יתרה מכך, אם רוצים לשנות את הקובץ יש לכתוב אליו, וזה יכול לגרום לתחרות בין תהליכים בין כתיבה וקריאה לקובץ.</w:t>
+      </w:r>
+    </w:p>
+    <w:p>
+      <w:pPr>
+        <w:rPr>
+          <w:rFonts w:hint="cs"/>
           <w:sz w:val="24"/>
           <w:szCs w:val="24"/>
           <w:lang w:val="en-US"/>
@@ -2070,7 +2789,6 @@
           <w:szCs w:val="24"/>
           <w:rtl/>
         </w:rPr>
-        <w:lastRenderedPageBreak/>
         <w:t xml:space="preserve"> (8 נק') מה היתרון של ההצעה למימוש של ריו על פני המימוש של הפרופסור?</w:t>
       </w:r>
     </w:p>
@@ -2214,6 +2932,7 @@
         </w:rPr>
         <w:t xml:space="preserve">בכל </w:t>
       </w:r>
+      <w:proofErr w:type="spellStart"/>
       <w:r>
         <w:rPr>
           <w:color w:val="000000"/>
@@ -2221,7 +2940,17 @@
           <w:szCs w:val="24"/>
           <w:rtl/>
         </w:rPr>
-        <w:t>תוכניות המחשב שהוא כותב, הוא לעולם לא ישתמש בקריאת המערכת</w:t>
+        <w:t>תוכניות</w:t>
+      </w:r>
+      <w:proofErr w:type="spellEnd"/>
+      <w:r>
+        <w:rPr>
+          <w:color w:val="000000"/>
+          <w:sz w:val="24"/>
+          <w:szCs w:val="24"/>
+          <w:rtl/>
+        </w:rPr>
+        <w:t xml:space="preserve"> המחשב שהוא כותב, הוא לעולם לא ישתמש בקריאת המערכת</w:t>
       </w:r>
       <w:r>
         <w:rPr>
@@ -2396,16 +3125,9 @@
           <w:rtl/>
           <w:lang w:val="en-US"/>
         </w:rPr>
-        <w:t xml:space="preserve"> עבורו, הופך ל״יתום״. כל התהליכים היתומים הופכים להיות בנים של התהליך </w:t>
-      </w:r>
-      <w:r>
-        <w:rPr>
-          <w:b/>
-          <w:bCs/>
-          <w:lang w:val="en-US"/>
-        </w:rPr>
-        <w:t>init</w:t>
-      </w:r>
+        <w:t xml:space="preserve"> עבורו, הופך </w:t>
+      </w:r>
+      <w:proofErr w:type="spellStart"/>
       <w:r>
         <w:rPr>
           <w:rFonts w:hint="cs"/>
@@ -2414,16 +3136,9 @@
           <w:rtl/>
           <w:lang w:val="en-US"/>
         </w:rPr>
-        <w:t>, וזה אחראי לקרוא ל-</w:t>
-      </w:r>
-      <w:r>
-        <w:rPr>
-          <w:b/>
-          <w:bCs/>
-          <w:lang w:val="en-US"/>
-        </w:rPr>
-        <w:t>wait()</w:t>
-      </w:r>
+        <w:t>ל״יתום</w:t>
+      </w:r>
+      <w:proofErr w:type="spellEnd"/>
       <w:r>
         <w:rPr>
           <w:rFonts w:hint="cs"/>
@@ -2432,16 +3147,18 @@
           <w:rtl/>
           <w:lang w:val="en-US"/>
         </w:rPr>
-        <w:t xml:space="preserve"> עבור בניו, ובכך לשחרר את רשומות הנתונים שלהם. לכן, גם אם ניר לא יקרא ל-</w:t>
-      </w:r>
+        <w:t xml:space="preserve">״. כל התהליכים היתומים הופכים להיות בנים של התהליך </w:t>
+      </w:r>
+      <w:proofErr w:type="spellStart"/>
       <w:r>
         <w:rPr>
           <w:b/>
           <w:bCs/>
           <w:lang w:val="en-US"/>
         </w:rPr>
-        <w:t>wait()</w:t>
-      </w:r>
+        <w:t>init</w:t>
+      </w:r>
+      <w:proofErr w:type="spellEnd"/>
       <w:r>
         <w:rPr>
           <w:rFonts w:hint="cs"/>
@@ -2450,7 +3167,7 @@
           <w:rtl/>
           <w:lang w:val="en-US"/>
         </w:rPr>
-        <w:t xml:space="preserve">, התהליכים הבנים בתכנית ישוחררו בסופו של דבר על ידי </w:t>
+        <w:t>, וזה אחראי לקרוא ל-</w:t>
       </w:r>
       <w:r>
         <w:rPr>
@@ -2458,8 +3175,46 @@
           <w:bCs/>
           <w:lang w:val="en-US"/>
         </w:rPr>
+        <w:t>wait()</w:t>
+      </w:r>
+      <w:r>
+        <w:rPr>
+          <w:rFonts w:hint="cs"/>
+          <w:b/>
+          <w:bCs/>
+          <w:rtl/>
+          <w:lang w:val="en-US"/>
+        </w:rPr>
+        <w:t xml:space="preserve"> עבור בניו, ובכך לשחרר את רשומות הנתונים שלהם. לכן, גם אם ניר לא יקרא ל-</w:t>
+      </w:r>
+      <w:r>
+        <w:rPr>
+          <w:b/>
+          <w:bCs/>
+          <w:lang w:val="en-US"/>
+        </w:rPr>
+        <w:t>wait()</w:t>
+      </w:r>
+      <w:r>
+        <w:rPr>
+          <w:rFonts w:hint="cs"/>
+          <w:b/>
+          <w:bCs/>
+          <w:rtl/>
+          <w:lang w:val="en-US"/>
+        </w:rPr>
+        <w:t xml:space="preserve">, התהליכים הבנים בתכנית ישוחררו בסופו של דבר על ידי </w:t>
+      </w:r>
+      <w:proofErr w:type="spellStart"/>
+      <w:r>
+        <w:rPr>
+          <w:b/>
+          <w:bCs/>
+          <w:lang w:val="en-US"/>
+        </w:rPr>
         <w:t>init</w:t>
       </w:r>
+      <w:proofErr w:type="spellEnd"/>
       <w:r>
         <w:rPr>
           <w:rFonts w:hint="cs"/>
@@ -2544,12 +3299,21 @@
           <w:szCs w:val="24"/>
         </w:rPr>
       </w:pPr>
-      <w:r>
-        <w:rPr>
-          <w:sz w:val="24"/>
-          <w:szCs w:val="24"/>
-        </w:rPr>
-        <w:t>int main(){</w:t>
+      <w:proofErr w:type="spellStart"/>
+      <w:r>
+        <w:rPr>
+          <w:sz w:val="24"/>
+          <w:szCs w:val="24"/>
+        </w:rPr>
+        <w:t>int</w:t>
+      </w:r>
+      <w:proofErr w:type="spellEnd"/>
+      <w:r>
+        <w:rPr>
+          <w:sz w:val="24"/>
+          <w:szCs w:val="24"/>
+        </w:rPr>
+        <w:t xml:space="preserve"> main(){</w:t>
       </w:r>
     </w:p>
     <w:p>
@@ -2560,12 +3324,37 @@
           <w:szCs w:val="24"/>
         </w:rPr>
       </w:pPr>
-      <w:r>
-        <w:rPr>
-          <w:sz w:val="24"/>
-          <w:szCs w:val="24"/>
-        </w:rPr>
-        <w:t>int forkId=fork();</w:t>
+      <w:proofErr w:type="spellStart"/>
+      <w:r>
+        <w:rPr>
+          <w:sz w:val="24"/>
+          <w:szCs w:val="24"/>
+        </w:rPr>
+        <w:t>int</w:t>
+      </w:r>
+      <w:proofErr w:type="spellEnd"/>
+      <w:r>
+        <w:rPr>
+          <w:sz w:val="24"/>
+          <w:szCs w:val="24"/>
+        </w:rPr>
+        <w:t xml:space="preserve"> </w:t>
+      </w:r>
+      <w:proofErr w:type="spellStart"/>
+      <w:r>
+        <w:rPr>
+          <w:sz w:val="24"/>
+          <w:szCs w:val="24"/>
+        </w:rPr>
+        <w:t>forkId</w:t>
+      </w:r>
+      <w:proofErr w:type="spellEnd"/>
+      <w:r>
+        <w:rPr>
+          <w:sz w:val="24"/>
+          <w:szCs w:val="24"/>
+        </w:rPr>
+        <w:t>=fork();</w:t>
       </w:r>
     </w:p>
     <w:p>
@@ -2581,7 +3370,23 @@
           <w:sz w:val="24"/>
           <w:szCs w:val="24"/>
         </w:rPr>
-        <w:t>if(forkId==0){//son</w:t>
+        <w:t>if(</w:t>
+      </w:r>
+      <w:proofErr w:type="spellStart"/>
+      <w:r>
+        <w:rPr>
+          <w:sz w:val="24"/>
+          <w:szCs w:val="24"/>
+        </w:rPr>
+        <w:t>forkId</w:t>
+      </w:r>
+      <w:proofErr w:type="spellEnd"/>
+      <w:r>
+        <w:rPr>
+          <w:sz w:val="24"/>
+          <w:szCs w:val="24"/>
+        </w:rPr>
+        <w:t>==0){//son</w:t>
       </w:r>
     </w:p>
     <w:p>
@@ -2592,12 +3397,21 @@
           <w:szCs w:val="24"/>
         </w:rPr>
       </w:pPr>
-      <w:r>
-        <w:rPr>
-          <w:sz w:val="24"/>
-          <w:szCs w:val="24"/>
-        </w:rPr>
-        <w:t>printf("hey father, I am your son\n");</w:t>
+      <w:proofErr w:type="spellStart"/>
+      <w:r>
+        <w:rPr>
+          <w:sz w:val="24"/>
+          <w:szCs w:val="24"/>
+        </w:rPr>
+        <w:t>printf</w:t>
+      </w:r>
+      <w:proofErr w:type="spellEnd"/>
+      <w:r>
+        <w:rPr>
+          <w:sz w:val="24"/>
+          <w:szCs w:val="24"/>
+        </w:rPr>
+        <w:t>("hey father, I am your son\n");</w:t>
       </w:r>
     </w:p>
     <w:p>
@@ -2624,12 +3438,21 @@
           <w:szCs w:val="24"/>
         </w:rPr>
       </w:pPr>
-      <w:r>
-        <w:rPr>
-          <w:sz w:val="24"/>
-          <w:szCs w:val="24"/>
-        </w:rPr>
-        <w:t>printf("hey son, I am your father\n");</w:t>
+      <w:proofErr w:type="spellStart"/>
+      <w:r>
+        <w:rPr>
+          <w:sz w:val="24"/>
+          <w:szCs w:val="24"/>
+        </w:rPr>
+        <w:t>printf</w:t>
+      </w:r>
+      <w:proofErr w:type="spellEnd"/>
+      <w:r>
+        <w:rPr>
+          <w:sz w:val="24"/>
+          <w:szCs w:val="24"/>
+        </w:rPr>
+        <w:t>("hey son, I am your father\n");</w:t>
       </w:r>
     </w:p>
     <w:p>
@@ -2760,6 +3583,7 @@
           <w:szCs w:val="24"/>
           <w:rtl/>
         </w:rPr>
+        <w:lastRenderedPageBreak/>
         <w:t xml:space="preserve">שקד התבאס מאוד שכן רצה שקודם הבן ידפיס למסך את ההודעה ורק לאחר מכן האב ידפיס את ההודעה שלו. עזרו לשקד, ע"י הוספת שורת קוד אחת בלבד, לגרום לתוכנית להדפיס </w:t>
       </w:r>
       <w:r>
@@ -2794,7 +3618,6 @@
           <w:sz w:val="24"/>
           <w:szCs w:val="24"/>
         </w:rPr>
-        <w:lastRenderedPageBreak/>
         <w:t>hey father, I am your son</w:t>
       </w:r>
     </w:p>
@@ -2869,12 +3692,21 @@
           <w:u w:val="single"/>
         </w:rPr>
       </w:pPr>
-      <w:r>
-        <w:rPr>
-          <w:sz w:val="24"/>
-          <w:szCs w:val="24"/>
-        </w:rPr>
-        <w:t>int main(){</w:t>
+      <w:proofErr w:type="spellStart"/>
+      <w:r>
+        <w:rPr>
+          <w:sz w:val="24"/>
+          <w:szCs w:val="24"/>
+        </w:rPr>
+        <w:t>int</w:t>
+      </w:r>
+      <w:proofErr w:type="spellEnd"/>
+      <w:r>
+        <w:rPr>
+          <w:sz w:val="24"/>
+          <w:szCs w:val="24"/>
+        </w:rPr>
+        <w:t xml:space="preserve"> main(){</w:t>
       </w:r>
     </w:p>
     <w:p>
@@ -2885,12 +3717,37 @@
           <w:szCs w:val="24"/>
         </w:rPr>
       </w:pPr>
-      <w:r>
-        <w:rPr>
-          <w:sz w:val="24"/>
-          <w:szCs w:val="24"/>
-        </w:rPr>
-        <w:t>int forkId=fork();</w:t>
+      <w:proofErr w:type="spellStart"/>
+      <w:r>
+        <w:rPr>
+          <w:sz w:val="24"/>
+          <w:szCs w:val="24"/>
+        </w:rPr>
+        <w:t>int</w:t>
+      </w:r>
+      <w:proofErr w:type="spellEnd"/>
+      <w:r>
+        <w:rPr>
+          <w:sz w:val="24"/>
+          <w:szCs w:val="24"/>
+        </w:rPr>
+        <w:t xml:space="preserve"> </w:t>
+      </w:r>
+      <w:proofErr w:type="spellStart"/>
+      <w:r>
+        <w:rPr>
+          <w:sz w:val="24"/>
+          <w:szCs w:val="24"/>
+        </w:rPr>
+        <w:t>forkId</w:t>
+      </w:r>
+      <w:proofErr w:type="spellEnd"/>
+      <w:r>
+        <w:rPr>
+          <w:sz w:val="24"/>
+          <w:szCs w:val="24"/>
+        </w:rPr>
+        <w:t>=fork();</w:t>
       </w:r>
     </w:p>
     <w:p>
@@ -2906,7 +3763,23 @@
           <w:sz w:val="24"/>
           <w:szCs w:val="24"/>
         </w:rPr>
-        <w:t>if(forkId==0){//son</w:t>
+        <w:t>if(</w:t>
+      </w:r>
+      <w:proofErr w:type="spellStart"/>
+      <w:r>
+        <w:rPr>
+          <w:sz w:val="24"/>
+          <w:szCs w:val="24"/>
+        </w:rPr>
+        <w:t>forkId</w:t>
+      </w:r>
+      <w:proofErr w:type="spellEnd"/>
+      <w:r>
+        <w:rPr>
+          <w:sz w:val="24"/>
+          <w:szCs w:val="24"/>
+        </w:rPr>
+        <w:t>==0){//son</w:t>
       </w:r>
     </w:p>
     <w:p>
@@ -2917,12 +3790,21 @@
           <w:szCs w:val="24"/>
         </w:rPr>
       </w:pPr>
-      <w:r>
-        <w:rPr>
-          <w:sz w:val="24"/>
-          <w:szCs w:val="24"/>
-        </w:rPr>
-        <w:t>printf("hey father, I am your son\n");</w:t>
+      <w:proofErr w:type="spellStart"/>
+      <w:r>
+        <w:rPr>
+          <w:sz w:val="24"/>
+          <w:szCs w:val="24"/>
+        </w:rPr>
+        <w:t>printf</w:t>
+      </w:r>
+      <w:proofErr w:type="spellEnd"/>
+      <w:r>
+        <w:rPr>
+          <w:sz w:val="24"/>
+          <w:szCs w:val="24"/>
+        </w:rPr>
+        <w:t>("hey father, I am your son\n");</w:t>
       </w:r>
     </w:p>
     <w:p>
@@ -3013,12 +3895,21 @@
           <w:szCs w:val="24"/>
         </w:rPr>
       </w:pPr>
-      <w:r>
-        <w:rPr>
-          <w:sz w:val="24"/>
-          <w:szCs w:val="24"/>
-        </w:rPr>
-        <w:t>printf("hey son, I am your father\n");</w:t>
+      <w:proofErr w:type="spellStart"/>
+      <w:r>
+        <w:rPr>
+          <w:sz w:val="24"/>
+          <w:szCs w:val="24"/>
+        </w:rPr>
+        <w:t>printf</w:t>
+      </w:r>
+      <w:proofErr w:type="spellEnd"/>
+      <w:r>
+        <w:rPr>
+          <w:sz w:val="24"/>
+          <w:szCs w:val="24"/>
+        </w:rPr>
+        <w:t>("hey son, I am your father\n");</w:t>
       </w:r>
     </w:p>
     <w:p>
@@ -3151,7 +4042,87 @@
           <w:szCs w:val="24"/>
           <w:rtl/>
         </w:rPr>
-        <w:t>חברת נינוקס, החליטה לפתח מערכת הפעלה מודרנית יותר מהמערכת הנלמדת בתרגולים. בפרט, החברה טענה שלא יתכן שגודל כל מתאר תהליך יהיה מוגבל בגודלו, ולכן הפרידה את מתאר התהליך ממחסנית הגרעין (מתאר התהליך ומחסנית הגרעין כבר אינם צמודים כפי שנלמד בתרגולים) כך שגודל מתאר התהליך אינו מוגבל במערכת החדשה. נינוקס, שהעתיקה מלינוקס את קוד הקרנל הנלמד בתרגולים בלי לשנות דבר מלבד הפרדת מתאר התהליך ממחסנית הגרעין, הופתעה לגלות, יום לפני ההפצה של המערכת, שכאשר מבצעים קריאת מערכת שדורשת גישה למתאר התהליך, המערכת קורסת. עזרו לנינוקס להבין היכן הטעות שלה. על תשובתכם להיות מפורטת.</w:t>
+        <w:t xml:space="preserve">חברת </w:t>
+      </w:r>
+      <w:proofErr w:type="spellStart"/>
+      <w:r>
+        <w:rPr>
+          <w:color w:val="000000"/>
+          <w:sz w:val="24"/>
+          <w:szCs w:val="24"/>
+          <w:rtl/>
+        </w:rPr>
+        <w:t>נינוקס</w:t>
+      </w:r>
+      <w:proofErr w:type="spellEnd"/>
+      <w:r>
+        <w:rPr>
+          <w:color w:val="000000"/>
+          <w:sz w:val="24"/>
+          <w:szCs w:val="24"/>
+          <w:rtl/>
+        </w:rPr>
+        <w:t xml:space="preserve">, החליטה לפתח מערכת הפעלה מודרנית יותר מהמערכת הנלמדת בתרגולים. בפרט, החברה טענה שלא יתכן שגודל כל מתאר תהליך יהיה מוגבל בגודלו, ולכן הפרידה את מתאר התהליך ממחסנית הגרעין (מתאר התהליך ומחסנית הגרעין כבר אינם צמודים כפי שנלמד בתרגולים) כך שגודל מתאר התהליך אינו מוגבל במערכת החדשה. </w:t>
+      </w:r>
+      <w:proofErr w:type="spellStart"/>
+      <w:r>
+        <w:rPr>
+          <w:color w:val="000000"/>
+          <w:sz w:val="24"/>
+          <w:szCs w:val="24"/>
+          <w:rtl/>
+        </w:rPr>
+        <w:t>נינוקס</w:t>
+      </w:r>
+      <w:proofErr w:type="spellEnd"/>
+      <w:r>
+        <w:rPr>
+          <w:color w:val="000000"/>
+          <w:sz w:val="24"/>
+          <w:szCs w:val="24"/>
+          <w:rtl/>
+        </w:rPr>
+        <w:t xml:space="preserve">, שהעתיקה מלינוקס את קוד </w:t>
+      </w:r>
+      <w:proofErr w:type="spellStart"/>
+      <w:r>
+        <w:rPr>
+          <w:color w:val="000000"/>
+          <w:sz w:val="24"/>
+          <w:szCs w:val="24"/>
+          <w:rtl/>
+        </w:rPr>
+        <w:t>הקרנל</w:t>
+      </w:r>
+      <w:proofErr w:type="spellEnd"/>
+      <w:r>
+        <w:rPr>
+          <w:color w:val="000000"/>
+          <w:sz w:val="24"/>
+          <w:szCs w:val="24"/>
+          <w:rtl/>
+        </w:rPr>
+        <w:t xml:space="preserve"> הנלמד בתרגולים בלי לשנות דבר מלבד הפרדת מתאר התהליך ממחסנית הגרעין, הופתעה לגלות, יום לפני ההפצה של המערכת, שכאשר מבצעים קריאת מערכת שדורשת גישה למתאר התהליך, המערכת קורסת. עזרו </w:t>
+      </w:r>
+      <w:proofErr w:type="spellStart"/>
+      <w:r>
+        <w:rPr>
+          <w:color w:val="000000"/>
+          <w:sz w:val="24"/>
+          <w:szCs w:val="24"/>
+          <w:rtl/>
+        </w:rPr>
+        <w:t>לנינוקס</w:t>
+      </w:r>
+      <w:proofErr w:type="spellEnd"/>
+      <w:r>
+        <w:rPr>
+          <w:color w:val="000000"/>
+          <w:sz w:val="24"/>
+          <w:szCs w:val="24"/>
+          <w:rtl/>
+        </w:rPr>
+        <w:t xml:space="preserve"> להבין היכן הטעות שלה. על תשובתכם להיות מפורטת.</w:t>
       </w:r>
       <w:r>
         <w:rPr>
@@ -3167,6 +4138,14 @@
       <w:pPr>
         <w:bidi/>
         <w:ind w:left="720"/>
+        <w:rPr>
+          <w:b/>
+          <w:bCs/>
+          <w:rtl/>
+          <w:lang w:val="en-US"/>
+        </w:rPr>
+      </w:pPr>
+      <w:r>
         <w:rPr>
           <w:rFonts w:hint="cs"/>
           <w:b/>
@@ -3174,7 +4153,9 @@
           <w:rtl/>
           <w:lang w:val="en-US"/>
         </w:rPr>
-      </w:pPr>
+        <w:t xml:space="preserve">כאשר אנחנו פונים למתאר התהליך </w:t>
+      </w:r>
+      <w:proofErr w:type="spellStart"/>
       <w:r>
         <w:rPr>
           <w:rFonts w:hint="cs"/>
@@ -3183,16 +4164,9 @@
           <w:rtl/>
           <w:lang w:val="en-US"/>
         </w:rPr>
-        <w:t xml:space="preserve">כאשר אנחנו פונים למתאר התהליך בקרנל, אנחנו עושים זאת באמצעות המאקרו </w:t>
-      </w:r>
-      <w:r>
-        <w:rPr>
-          <w:b/>
-          <w:bCs/>
-          <w:lang w:val="en-US"/>
-        </w:rPr>
-        <w:t>current</w:t>
-      </w:r>
+        <w:t>בקרנל</w:t>
+      </w:r>
+      <w:proofErr w:type="spellEnd"/>
       <w:r>
         <w:rPr>
           <w:rFonts w:hint="cs"/>
@@ -3201,7 +4175,7 @@
           <w:rtl/>
           <w:lang w:val="en-US"/>
         </w:rPr>
-        <w:t xml:space="preserve"> המוגדר בקובץ </w:t>
+        <w:t xml:space="preserve">, אנחנו עושים זאת באמצעות המאקרו </w:t>
       </w:r>
       <w:r>
         <w:rPr>
@@ -3209,7 +4183,7 @@
           <w:bCs/>
           <w:lang w:val="en-US"/>
         </w:rPr>
-        <w:t>current.h</w:t>
+        <w:t>current</w:t>
       </w:r>
       <w:r>
         <w:rPr>
@@ -3219,16 +4193,18 @@
           <w:rtl/>
           <w:lang w:val="en-US"/>
         </w:rPr>
-        <w:t>. מאקרו זה מאפס את 13 הביטים הנמוכים של כתובת ה</w:t>
-      </w:r>
+        <w:t xml:space="preserve"> המוגדר בקובץ </w:t>
+      </w:r>
+      <w:proofErr w:type="spellStart"/>
       <w:r>
         <w:rPr>
           <w:b/>
           <w:bCs/>
           <w:lang w:val="en-US"/>
         </w:rPr>
-        <w:t>esp</w:t>
-      </w:r>
+        <w:t>current.h</w:t>
+      </w:r>
+      <w:proofErr w:type="spellEnd"/>
       <w:r>
         <w:rPr>
           <w:rFonts w:hint="cs"/>
@@ -3237,16 +4213,18 @@
           <w:rtl/>
           <w:lang w:val="en-US"/>
         </w:rPr>
-        <w:t>, וכך ניתן לחשב את תחילת בלוק ה-</w:t>
-      </w:r>
+        <w:t>. מאקרו זה מאפס את 13 הביטים הנמוכים של כתובת ה</w:t>
+      </w:r>
+      <w:proofErr w:type="spellStart"/>
       <w:r>
         <w:rPr>
           <w:b/>
           <w:bCs/>
           <w:lang w:val="en-US"/>
         </w:rPr>
-        <w:t>8KB</w:t>
-      </w:r>
+        <w:t>esp</w:t>
+      </w:r>
+      <w:proofErr w:type="spellEnd"/>
       <w:r>
         <w:rPr>
           <w:rFonts w:hint="cs"/>
@@ -3255,7 +4233,7 @@
           <w:rtl/>
           <w:lang w:val="en-US"/>
         </w:rPr>
-        <w:t xml:space="preserve"> המיושר בזיכרון, שמתחיל כאמור במתאר התהליך. חברת נינוקס החליטה להפריד את מתאר התהליך ומחסנית הגרעין, כלומר כעת הם אינם יושבים על אותו בלוק </w:t>
+        <w:t>, וכך ניתן לחשב את תחילת בלוק ה-</w:t>
       </w:r>
       <w:r>
         <w:rPr>
@@ -3273,16 +4251,9 @@
           <w:rtl/>
           <w:lang w:val="en-US"/>
         </w:rPr>
-        <w:t xml:space="preserve"> ביחד. במצב כזה, כאשר יתבצע ניסיון לקרוא ממתאר התהליך (שסביר שייעשה באמצעות המאקרו </w:t>
-      </w:r>
-      <w:r>
-        <w:rPr>
-          <w:b/>
-          <w:bCs/>
-          <w:lang w:val="en-US"/>
-        </w:rPr>
-        <w:t>current</w:t>
-      </w:r>
+        <w:t xml:space="preserve"> המיושר בזיכרון, שמתחיל כאמור במתאר התהליך. חברת </w:t>
+      </w:r>
+      <w:proofErr w:type="spellStart"/>
       <w:r>
         <w:rPr>
           <w:rFonts w:hint="cs"/>
@@ -3291,16 +4262,9 @@
           <w:rtl/>
           <w:lang w:val="en-US"/>
         </w:rPr>
-        <w:t xml:space="preserve">) תחושב הכתובת הלא נכונה ויוחזר ערך זבל, שיגרום לקריסת המערכת (למשל, בגלל </w:t>
-      </w:r>
-      <w:r>
-        <w:rPr>
-          <w:b/>
-          <w:bCs/>
-          <w:lang w:val="en-US"/>
-        </w:rPr>
-        <w:t>segmentation fault</w:t>
-      </w:r>
+        <w:t>נינוקס</w:t>
+      </w:r>
+      <w:proofErr w:type="spellEnd"/>
       <w:r>
         <w:rPr>
           <w:rFonts w:hint="cs"/>
@@ -3309,10 +4273,62 @@
           <w:rtl/>
           <w:lang w:val="en-US"/>
         </w:rPr>
+        <w:t xml:space="preserve"> החליטה להפריד את מתאר התהליך ומחסנית הגרעין, כלומר כעת הם אינם יושבים על אותו בלוק </w:t>
+      </w:r>
+      <w:r>
+        <w:rPr>
+          <w:b/>
+          <w:bCs/>
+          <w:lang w:val="en-US"/>
+        </w:rPr>
+        <w:t>8KB</w:t>
+      </w:r>
+      <w:r>
+        <w:rPr>
+          <w:rFonts w:hint="cs"/>
+          <w:b/>
+          <w:bCs/>
+          <w:rtl/>
+          <w:lang w:val="en-US"/>
+        </w:rPr>
+        <w:t xml:space="preserve"> ביחד. במצב כזה, כאשר יתבצע ניסיון לקרוא ממתאר התהליך (שסביר שייעשה באמצעות המאקרו </w:t>
+      </w:r>
+      <w:r>
+        <w:rPr>
+          <w:b/>
+          <w:bCs/>
+          <w:lang w:val="en-US"/>
+        </w:rPr>
+        <w:t>current</w:t>
+      </w:r>
+      <w:r>
+        <w:rPr>
+          <w:rFonts w:hint="cs"/>
+          <w:b/>
+          <w:bCs/>
+          <w:rtl/>
+          <w:lang w:val="en-US"/>
+        </w:rPr>
+        <w:t xml:space="preserve">) תחושב הכתובת הלא נכונה ויוחזר ערך זבל, שיגרום לקריסת המערכת (למשל, בגלל </w:t>
+      </w:r>
+      <w:r>
+        <w:rPr>
+          <w:b/>
+          <w:bCs/>
+          <w:lang w:val="en-US"/>
+        </w:rPr>
+        <w:t>segmentation fault</w:t>
+      </w:r>
+      <w:r>
+        <w:rPr>
+          <w:rFonts w:hint="cs"/>
+          <w:b/>
+          <w:bCs/>
+          <w:rtl/>
+          <w:lang w:val="en-US"/>
+        </w:rPr>
         <w:t xml:space="preserve"> הנובע מקריאת ערכים מזיכרון לא חוקי)</w:t>
       </w:r>
-      <w:bookmarkStart w:id="3" w:name="_GoBack"/>
-      <w:bookmarkEnd w:id="3"/>
     </w:p>
     <w:p>
       <w:pPr>
@@ -3326,6 +4342,87 @@
         <w:bidi/>
         <w:ind w:left="708"/>
         <w:rPr>
+          <w:rFonts w:hint="cs"/>
+          <w:color w:val="000000"/>
+          <w:sz w:val="24"/>
+          <w:szCs w:val="24"/>
+          <w:rtl/>
+        </w:rPr>
+      </w:pPr>
+    </w:p>
+    <w:p>
+      <w:pPr>
+        <w:pBdr>
+          <w:top w:val="nil"/>
+          <w:left w:val="nil"/>
+          <w:bottom w:val="nil"/>
+          <w:right w:val="nil"/>
+          <w:between w:val="nil"/>
+        </w:pBdr>
+        <w:bidi/>
+        <w:ind w:left="708"/>
+        <w:rPr>
+          <w:rFonts w:hint="cs"/>
+          <w:color w:val="000000"/>
+          <w:sz w:val="24"/>
+          <w:szCs w:val="24"/>
+          <w:rtl/>
+        </w:rPr>
+      </w:pPr>
+    </w:p>
+    <w:p>
+      <w:pPr>
+        <w:pBdr>
+          <w:top w:val="nil"/>
+          <w:left w:val="nil"/>
+          <w:bottom w:val="nil"/>
+          <w:right w:val="nil"/>
+          <w:between w:val="nil"/>
+        </w:pBdr>
+        <w:bidi/>
+        <w:ind w:left="708"/>
+        <w:rPr>
+          <w:rFonts w:hint="cs"/>
+          <w:color w:val="000000"/>
+          <w:sz w:val="24"/>
+          <w:szCs w:val="24"/>
+          <w:rtl/>
+        </w:rPr>
+      </w:pPr>
+    </w:p>
+    <w:p>
+      <w:pPr>
+        <w:pBdr>
+          <w:top w:val="nil"/>
+          <w:left w:val="nil"/>
+          <w:bottom w:val="nil"/>
+          <w:right w:val="nil"/>
+          <w:between w:val="nil"/>
+        </w:pBdr>
+        <w:bidi/>
+        <w:ind w:left="708"/>
+        <w:rPr>
+          <w:rFonts w:hint="cs"/>
+          <w:color w:val="000000"/>
+          <w:sz w:val="24"/>
+          <w:szCs w:val="24"/>
+          <w:rtl/>
+        </w:rPr>
+      </w:pPr>
+    </w:p>
+    <w:p>
+      <w:pPr>
+        <w:pBdr>
+          <w:top w:val="nil"/>
+          <w:left w:val="nil"/>
+          <w:bottom w:val="nil"/>
+          <w:right w:val="nil"/>
+          <w:between w:val="nil"/>
+        </w:pBdr>
+        <w:bidi/>
+        <w:ind w:left="708"/>
+        <w:rPr>
+          <w:rFonts w:hint="cs"/>
           <w:color w:val="000000"/>
           <w:sz w:val="24"/>
           <w:szCs w:val="24"/>
@@ -3360,6 +4457,7 @@
           <w:szCs w:val="24"/>
           <w:rtl/>
         </w:rPr>
+        <w:lastRenderedPageBreak/>
         <w:t>(17 נק')</w:t>
       </w:r>
     </w:p>
@@ -3395,8 +4493,36 @@
           <w:sz w:val="24"/>
           <w:szCs w:val="24"/>
         </w:rPr>
-        <w:t>p_(o)pptr, p_ysptr</w:t>
-      </w:r>
+        <w:t>p_(o)</w:t>
+      </w:r>
+      <w:proofErr w:type="spellStart"/>
+      <w:r>
+        <w:rPr>
+          <w:color w:val="000000"/>
+          <w:sz w:val="24"/>
+          <w:szCs w:val="24"/>
+        </w:rPr>
+        <w:t>pptr</w:t>
+      </w:r>
+      <w:proofErr w:type="spellEnd"/>
+      <w:r>
+        <w:rPr>
+          <w:color w:val="000000"/>
+          <w:sz w:val="24"/>
+          <w:szCs w:val="24"/>
+        </w:rPr>
+        <w:t xml:space="preserve">, </w:t>
+      </w:r>
+      <w:proofErr w:type="spellStart"/>
+      <w:r>
+        <w:rPr>
+          <w:color w:val="000000"/>
+          <w:sz w:val="24"/>
+          <w:szCs w:val="24"/>
+        </w:rPr>
+        <w:t>p_ysptr</w:t>
+      </w:r>
+      <w:proofErr w:type="spellEnd"/>
       <w:r>
         <w:rPr>
           <w:color w:val="000000"/>
@@ -3451,7 +4577,6 @@
           <w:noProof/>
           <w:lang w:val="en-US"/>
         </w:rPr>
-        <w:lastRenderedPageBreak/>
         <mc:AlternateContent>
           <mc:Choice Requires="wps">
             <w:drawing>
@@ -3572,7 +4697,73 @@
                                 <w:color w:val="000000"/>
                                 <w:szCs w:val="14"/>
                               </w:rPr>
-                              <w:t>for(int i=4;i&lt;6;i++){</w:t>
+                              <w:t>for(</w:t>
+                            </w:r>
+                            <w:proofErr w:type="spellStart"/>
+                            <w:r>
+                              <w:rPr>
+                                <w:b/>
+                                <w:color w:val="000000"/>
+                                <w:szCs w:val="14"/>
+                              </w:rPr>
+                              <w:t>int</w:t>
+                            </w:r>
+                            <w:proofErr w:type="spellEnd"/>
+                            <w:r>
+                              <w:rPr>
+                                <w:b/>
+                                <w:color w:val="000000"/>
+                                <w:szCs w:val="14"/>
+                              </w:rPr>
+                              <w:t xml:space="preserve"> </w:t>
+                            </w:r>
+                            <w:proofErr w:type="spellStart"/>
+                            <w:r>
+                              <w:rPr>
+                                <w:b/>
+                                <w:color w:val="000000"/>
+                                <w:szCs w:val="14"/>
+                              </w:rPr>
+                              <w:t>i</w:t>
+                            </w:r>
+                            <w:proofErr w:type="spellEnd"/>
+                            <w:r>
+                              <w:rPr>
+                                <w:b/>
+                                <w:color w:val="000000"/>
+                                <w:szCs w:val="14"/>
+                              </w:rPr>
+                              <w:t>=4;i&lt;6;i++){</w:t>
+                            </w:r>
+                          </w:p>
+                          <w:p>
+                            <w:pPr>
+                              <w:spacing w:line="275" w:lineRule="auto"/>
+                              <w:ind w:left="2160" w:firstLine="720"/>
+                              <w:textDirection w:val="btLr"/>
+                              <w:rPr>
+                                <w:b/>
+                                <w:color w:val="000000"/>
+                                <w:szCs w:val="14"/>
+                              </w:rPr>
+                            </w:pPr>
+                            <w:proofErr w:type="spellStart"/>
+                            <w:r>
+                              <w:rPr>
+                                <w:b/>
+                                <w:color w:val="000000"/>
+                                <w:szCs w:val="14"/>
+                              </w:rPr>
+                              <w:t>forkId</w:t>
+                            </w:r>
+                            <w:proofErr w:type="spellEnd"/>
+                            <w:r>
+                              <w:rPr>
+                                <w:b/>
+                                <w:color w:val="000000"/>
+                                <w:szCs w:val="14"/>
+                              </w:rPr>
+                              <w:t>=fork();</w:t>
                             </w:r>
                           </w:p>
                           <w:p>
@@ -3592,27 +4783,25 @@
                                 <w:color w:val="000000"/>
                                 <w:szCs w:val="14"/>
                               </w:rPr>
-                              <w:t>forkId=fork();</w:t>
+                              <w:t>if(</w:t>
                             </w:r>
-                          </w:p>
-                          <w:p>
-                            <w:pPr>
-                              <w:spacing w:line="275" w:lineRule="auto"/>
-                              <w:ind w:left="2160" w:firstLine="720"/>
-                              <w:textDirection w:val="btLr"/>
-                              <w:rPr>
-                                <w:b/>
-                                <w:color w:val="000000"/>
-                                <w:szCs w:val="14"/>
-                              </w:rPr>
-                            </w:pPr>
+                            <w:proofErr w:type="spellStart"/>
                             <w:r>
                               <w:rPr>
                                 <w:b/>
                                 <w:color w:val="000000"/>
                                 <w:szCs w:val="14"/>
                               </w:rPr>
-                              <w:t>if(forkId==0){</w:t>
+                              <w:t>forkId</w:t>
+                            </w:r>
+                            <w:proofErr w:type="spellEnd"/>
+                            <w:r>
+                              <w:rPr>
+                                <w:b/>
+                                <w:color w:val="000000"/>
+                                <w:szCs w:val="14"/>
+                              </w:rPr>
+                              <w:t>==0){</w:t>
                             </w:r>
                           </w:p>
                           <w:p>
@@ -3626,13 +4815,59 @@
                                 <w:szCs w:val="14"/>
                               </w:rPr>
                             </w:pPr>
+                            <w:proofErr w:type="spellStart"/>
                             <w:r>
                               <w:rPr>
                                 <w:b/>
                                 <w:color w:val="000000"/>
                                 <w:szCs w:val="14"/>
                               </w:rPr>
-                              <w:t>printf("P%d",i);</w:t>
+                              <w:t>printf</w:t>
+                            </w:r>
+                            <w:proofErr w:type="spellEnd"/>
+                            <w:r>
+                              <w:rPr>
+                                <w:b/>
+                                <w:color w:val="000000"/>
+                                <w:szCs w:val="14"/>
+                              </w:rPr>
+                              <w:t>("</w:t>
+                            </w:r>
+                            <w:proofErr w:type="spellStart"/>
+                            <w:r>
+                              <w:rPr>
+                                <w:b/>
+                                <w:color w:val="000000"/>
+                                <w:szCs w:val="14"/>
+                              </w:rPr>
+                              <w:t>P%d</w:t>
+                            </w:r>
+                            <w:proofErr w:type="spellEnd"/>
+                            <w:r>
+                              <w:rPr>
+                                <w:b/>
+                                <w:color w:val="000000"/>
+                                <w:szCs w:val="14"/>
+                              </w:rPr>
+                              <w:t>",</w:t>
+                            </w:r>
+                            <w:proofErr w:type="spellStart"/>
+                            <w:r>
+                              <w:rPr>
+                                <w:b/>
+                                <w:color w:val="000000"/>
+                                <w:szCs w:val="14"/>
+                              </w:rPr>
+                              <w:t>i</w:t>
+                            </w:r>
+                            <w:proofErr w:type="spellEnd"/>
+                            <w:r>
+                              <w:rPr>
+                                <w:b/>
+                                <w:color w:val="000000"/>
+                                <w:szCs w:val="14"/>
+                              </w:rPr>
+                              <w:t>);</w:t>
                             </w:r>
                           </w:p>
                           <w:p>
@@ -4063,13 +5298,101 @@
                                 <w:szCs w:val="14"/>
                               </w:rPr>
                             </w:pPr>
+                            <w:proofErr w:type="spellStart"/>
                             <w:r>
                               <w:rPr>
                                 <w:b/>
                                 <w:color w:val="000000"/>
                                 <w:szCs w:val="14"/>
                               </w:rPr>
-                              <w:t>int main(){//father</w:t>
+                              <w:t>int</w:t>
+                            </w:r>
+                            <w:proofErr w:type="spellEnd"/>
+                            <w:r>
+                              <w:rPr>
+                                <w:b/>
+                                <w:color w:val="000000"/>
+                                <w:szCs w:val="14"/>
+                              </w:rPr>
+                              <w:t xml:space="preserve"> main(){//father</w:t>
+                            </w:r>
+                          </w:p>
+                          <w:p>
+                            <w:pPr>
+                              <w:spacing w:line="275" w:lineRule="auto"/>
+                              <w:ind w:firstLine="720"/>
+                              <w:jc w:val="both"/>
+                              <w:textDirection w:val="btLr"/>
+                              <w:rPr>
+                                <w:sz w:val="14"/>
+                                <w:szCs w:val="14"/>
+                              </w:rPr>
+                            </w:pPr>
+                            <w:proofErr w:type="spellStart"/>
+                            <w:r>
+                              <w:rPr>
+                                <w:b/>
+                                <w:color w:val="000000"/>
+                                <w:szCs w:val="14"/>
+                              </w:rPr>
+                              <w:t>printf</w:t>
+                            </w:r>
+                            <w:proofErr w:type="spellEnd"/>
+                            <w:r>
+                              <w:rPr>
+                                <w:b/>
+                                <w:color w:val="000000"/>
+                                <w:szCs w:val="14"/>
+                              </w:rPr>
+                              <w:t>("P0");</w:t>
+                            </w:r>
+                          </w:p>
+                          <w:p>
+                            <w:pPr>
+                              <w:spacing w:line="275" w:lineRule="auto"/>
+                              <w:ind w:firstLine="720"/>
+                              <w:jc w:val="both"/>
+                              <w:textDirection w:val="btLr"/>
+                              <w:rPr>
+                                <w:sz w:val="14"/>
+                                <w:szCs w:val="14"/>
+                              </w:rPr>
+                            </w:pPr>
+                            <w:proofErr w:type="spellStart"/>
+                            <w:r>
+                              <w:rPr>
+                                <w:b/>
+                                <w:color w:val="000000"/>
+                                <w:szCs w:val="14"/>
+                              </w:rPr>
+                              <w:t>int</w:t>
+                            </w:r>
+                            <w:proofErr w:type="spellEnd"/>
+                            <w:r>
+                              <w:rPr>
+                                <w:b/>
+                                <w:color w:val="000000"/>
+                                <w:szCs w:val="14"/>
+                              </w:rPr>
+                              <w:t xml:space="preserve"> </w:t>
+                            </w:r>
+                            <w:proofErr w:type="spellStart"/>
+                            <w:r>
+                              <w:rPr>
+                                <w:b/>
+                                <w:color w:val="000000"/>
+                                <w:szCs w:val="14"/>
+                              </w:rPr>
+                              <w:t>forkId</w:t>
+                            </w:r>
+                            <w:proofErr w:type="spellEnd"/>
+                            <w:r>
+                              <w:rPr>
+                                <w:b/>
+                                <w:color w:val="000000"/>
+                                <w:szCs w:val="14"/>
+                              </w:rPr>
+                              <w:t>=fork();</w:t>
                             </w:r>
                           </w:p>
                           <w:p>
@@ -4089,47 +5412,25 @@
                                 <w:color w:val="000000"/>
                                 <w:szCs w:val="14"/>
                               </w:rPr>
-                              <w:t>printf("P0");</w:t>
+                              <w:t>if(</w:t>
                             </w:r>
-                          </w:p>
-                          <w:p>
-                            <w:pPr>
-                              <w:spacing w:line="275" w:lineRule="auto"/>
-                              <w:ind w:firstLine="720"/>
-                              <w:jc w:val="both"/>
-                              <w:textDirection w:val="btLr"/>
-                              <w:rPr>
-                                <w:sz w:val="14"/>
-                                <w:szCs w:val="14"/>
-                              </w:rPr>
-                            </w:pPr>
+                            <w:proofErr w:type="spellStart"/>
                             <w:r>
                               <w:rPr>
                                 <w:b/>
                                 <w:color w:val="000000"/>
                                 <w:szCs w:val="14"/>
                               </w:rPr>
-                              <w:t>int forkId=fork();</w:t>
+                              <w:t>forkId</w:t>
                             </w:r>
-                          </w:p>
-                          <w:p>
-                            <w:pPr>
-                              <w:spacing w:line="275" w:lineRule="auto"/>
-                              <w:ind w:firstLine="720"/>
-                              <w:jc w:val="both"/>
-                              <w:textDirection w:val="btLr"/>
-                              <w:rPr>
-                                <w:sz w:val="14"/>
-                                <w:szCs w:val="14"/>
-                              </w:rPr>
-                            </w:pPr>
+                            <w:proofErr w:type="spellEnd"/>
                             <w:r>
                               <w:rPr>
                                 <w:b/>
                                 <w:color w:val="000000"/>
                                 <w:szCs w:val="14"/>
                               </w:rPr>
-                              <w:t>if(forkId==0){</w:t>
+                              <w:t>==0){</w:t>
                             </w:r>
                           </w:p>
                           <w:p>
@@ -4157,7 +5458,54 @@
                                 <w:szCs w:val="14"/>
                               </w:rPr>
                               <w:tab/>
-                              <w:t>printf("P1");</w:t>
+                            </w:r>
+                            <w:proofErr w:type="spellStart"/>
+                            <w:r>
+                              <w:rPr>
+                                <w:b/>
+                                <w:color w:val="000000"/>
+                                <w:szCs w:val="14"/>
+                              </w:rPr>
+                              <w:t>printf</w:t>
+                            </w:r>
+                            <w:proofErr w:type="spellEnd"/>
+                            <w:r>
+                              <w:rPr>
+                                <w:b/>
+                                <w:color w:val="000000"/>
+                                <w:szCs w:val="14"/>
+                              </w:rPr>
+                              <w:t>("P1");</w:t>
+                            </w:r>
+                          </w:p>
+                          <w:p>
+                            <w:pPr>
+                              <w:spacing w:line="275" w:lineRule="auto"/>
+                              <w:ind w:left="720" w:firstLine="720"/>
+                              <w:jc w:val="both"/>
+                              <w:textDirection w:val="btLr"/>
+                              <w:rPr>
+                                <w:sz w:val="14"/>
+                                <w:szCs w:val="14"/>
+                              </w:rPr>
+                            </w:pPr>
+                            <w:proofErr w:type="spellStart"/>
+                            <w:r>
+                              <w:rPr>
+                                <w:b/>
+                                <w:color w:val="000000"/>
+                                <w:szCs w:val="14"/>
+                              </w:rPr>
+                              <w:t>forkId</w:t>
+                            </w:r>
+                            <w:proofErr w:type="spellEnd"/>
+                            <w:r>
+                              <w:rPr>
+                                <w:b/>
+                                <w:color w:val="000000"/>
+                                <w:szCs w:val="14"/>
+                              </w:rPr>
+                              <w:t>=fork();</w:t>
                             </w:r>
                           </w:p>
                           <w:p>
@@ -4177,27 +5525,25 @@
                                 <w:color w:val="000000"/>
                                 <w:szCs w:val="14"/>
                               </w:rPr>
-                              <w:t>forkId=fork();</w:t>
+                              <w:t>if(</w:t>
                             </w:r>
-                          </w:p>
-                          <w:p>
-                            <w:pPr>
-                              <w:spacing w:line="275" w:lineRule="auto"/>
-                              <w:ind w:left="720" w:firstLine="720"/>
-                              <w:jc w:val="both"/>
-                              <w:textDirection w:val="btLr"/>
-                              <w:rPr>
-                                <w:sz w:val="14"/>
-                                <w:szCs w:val="14"/>
-                              </w:rPr>
-                            </w:pPr>
+                            <w:proofErr w:type="spellStart"/>
                             <w:r>
                               <w:rPr>
                                 <w:b/>
                                 <w:color w:val="000000"/>
                                 <w:szCs w:val="14"/>
                               </w:rPr>
-                              <w:t>if(forkId==0){</w:t>
+                              <w:t>forkId</w:t>
+                            </w:r>
+                            <w:proofErr w:type="spellEnd"/>
+                            <w:r>
+                              <w:rPr>
+                                <w:b/>
+                                <w:color w:val="000000"/>
+                                <w:szCs w:val="14"/>
+                              </w:rPr>
+                              <w:t>==0){</w:t>
                             </w:r>
                           </w:p>
                           <w:p>
@@ -4233,7 +5579,24 @@
                                 <w:szCs w:val="14"/>
                               </w:rPr>
                               <w:tab/>
-                              <w:t>printf("P2");</w:t>
+                            </w:r>
+                            <w:proofErr w:type="spellStart"/>
+                            <w:r>
+                              <w:rPr>
+                                <w:b/>
+                                <w:color w:val="000000"/>
+                                <w:szCs w:val="14"/>
+                              </w:rPr>
+                              <w:t>printf</w:t>
+                            </w:r>
+                            <w:proofErr w:type="spellEnd"/>
+                            <w:r>
+                              <w:rPr>
+                                <w:b/>
+                                <w:color w:val="000000"/>
+                                <w:szCs w:val="14"/>
+                              </w:rPr>
+                              <w:t>("P2");</w:t>
                             </w:r>
                           </w:p>
                           <w:p>
@@ -4287,13 +5650,23 @@
                                 <w:szCs w:val="14"/>
                               </w:rPr>
                             </w:pPr>
+                            <w:proofErr w:type="spellStart"/>
                             <w:r>
                               <w:rPr>
                                 <w:b/>
                                 <w:color w:val="000000"/>
                                 <w:szCs w:val="14"/>
                               </w:rPr>
-                              <w:t>forkId=fork();</w:t>
+                              <w:t>forkId</w:t>
+                            </w:r>
+                            <w:proofErr w:type="spellEnd"/>
+                            <w:r>
+                              <w:rPr>
+                                <w:b/>
+                                <w:color w:val="000000"/>
+                                <w:szCs w:val="14"/>
+                              </w:rPr>
+                              <w:t>=fork();</w:t>
                             </w:r>
                           </w:p>
                           <w:p>
@@ -4313,7 +5686,25 @@
                                 <w:color w:val="000000"/>
                                 <w:szCs w:val="14"/>
                               </w:rPr>
-                              <w:t>if(forkId==0){</w:t>
+                              <w:t>if(</w:t>
+                            </w:r>
+                            <w:proofErr w:type="spellStart"/>
+                            <w:r>
+                              <w:rPr>
+                                <w:b/>
+                                <w:color w:val="000000"/>
+                                <w:szCs w:val="14"/>
+                              </w:rPr>
+                              <w:t>forkId</w:t>
+                            </w:r>
+                            <w:proofErr w:type="spellEnd"/>
+                            <w:r>
+                              <w:rPr>
+                                <w:b/>
+                                <w:color w:val="000000"/>
+                                <w:szCs w:val="14"/>
+                              </w:rPr>
+                              <w:t>==0){</w:t>
                             </w:r>
                           </w:p>
                           <w:p>
@@ -4349,7 +5740,24 @@
                                 <w:szCs w:val="14"/>
                               </w:rPr>
                               <w:tab/>
-                              <w:t>printf("P3");</w:t>
+                            </w:r>
+                            <w:proofErr w:type="spellStart"/>
+                            <w:r>
+                              <w:rPr>
+                                <w:b/>
+                                <w:color w:val="000000"/>
+                                <w:szCs w:val="14"/>
+                              </w:rPr>
+                              <w:t>printf</w:t>
+                            </w:r>
+                            <w:proofErr w:type="spellEnd"/>
+                            <w:r>
+                              <w:rPr>
+                                <w:b/>
+                                <w:color w:val="000000"/>
+                                <w:szCs w:val="14"/>
+                              </w:rPr>
+                              <w:t>("P3");</w:t>
                             </w:r>
                           </w:p>
                           <w:p>
@@ -5933,8 +7341,18 @@
                                   <w:szCs w:val="20"/>
                                   <w:lang w:val="en-US"/>
                                 </w:rPr>
-                                <w:t>p_(o)pptr</w:t>
+                                <w:t>p_(o)</w:t>
                               </w:r>
+                              <w:proofErr w:type="spellStart"/>
+                              <w:r>
+                                <w:rPr>
+                                  <w:sz w:val="20"/>
+                                  <w:szCs w:val="20"/>
+                                  <w:lang w:val="en-US"/>
+                                </w:rPr>
+                                <w:t>pptr</w:t>
+                              </w:r>
+                              <w:proofErr w:type="spellEnd"/>
                             </w:p>
                           </w:txbxContent>
                         </wps:txbx>
@@ -5992,8 +7410,18 @@
                                   <w:szCs w:val="20"/>
                                   <w:lang w:val="en-US"/>
                                 </w:rPr>
-                                <w:t>p_(o)pptr</w:t>
+                                <w:t>p_(o)</w:t>
                               </w:r>
+                              <w:proofErr w:type="spellStart"/>
+                              <w:r>
+                                <w:rPr>
+                                  <w:sz w:val="20"/>
+                                  <w:szCs w:val="20"/>
+                                  <w:lang w:val="en-US"/>
+                                </w:rPr>
+                                <w:t>pptr</w:t>
+                              </w:r>
+                              <w:proofErr w:type="spellEnd"/>
                             </w:p>
                           </w:txbxContent>
                         </wps:txbx>
@@ -6051,8 +7479,18 @@
                                   <w:szCs w:val="20"/>
                                   <w:lang w:val="en-US"/>
                                 </w:rPr>
-                                <w:t>p_(o)pptr</w:t>
+                                <w:t>p_(o)</w:t>
                               </w:r>
+                              <w:proofErr w:type="spellStart"/>
+                              <w:r>
+                                <w:rPr>
+                                  <w:sz w:val="20"/>
+                                  <w:szCs w:val="20"/>
+                                  <w:lang w:val="en-US"/>
+                                </w:rPr>
+                                <w:t>pptr</w:t>
+                              </w:r>
+                              <w:proofErr w:type="spellEnd"/>
                             </w:p>
                           </w:txbxContent>
                         </wps:txbx>
@@ -6104,6 +7542,7 @@
                                   <w:lang w:val="en-US"/>
                                 </w:rPr>
                               </w:pPr>
+                              <w:proofErr w:type="spellStart"/>
                               <w:r>
                                 <w:rPr>
                                   <w:sz w:val="20"/>
@@ -6112,6 +7551,7 @@
                                 </w:rPr>
                                 <w:t>p_osptr</w:t>
                               </w:r>
+                              <w:proofErr w:type="spellEnd"/>
                             </w:p>
                           </w:txbxContent>
                         </wps:txbx>
@@ -6163,6 +7603,7 @@
                                   <w:lang w:val="en-US"/>
                                 </w:rPr>
                               </w:pPr>
+                              <w:proofErr w:type="spellStart"/>
                               <w:r>
                                 <w:rPr>
                                   <w:sz w:val="20"/>
@@ -6171,6 +7612,7 @@
                                 </w:rPr>
                                 <w:t>p_osptr</w:t>
                               </w:r>
+                              <w:proofErr w:type="spellEnd"/>
                             </w:p>
                           </w:txbxContent>
                         </wps:txbx>
@@ -6222,6 +7664,7 @@
                                   <w:lang w:val="en-US"/>
                                 </w:rPr>
                               </w:pPr>
+                              <w:proofErr w:type="spellStart"/>
                               <w:r>
                                 <w:rPr>
                                   <w:sz w:val="20"/>
@@ -6230,6 +7673,7 @@
                                 </w:rPr>
                                 <w:t>p_ysptr</w:t>
                               </w:r>
+                              <w:proofErr w:type="spellEnd"/>
                             </w:p>
                           </w:txbxContent>
                         </wps:txbx>
@@ -6281,6 +7725,7 @@
                                   <w:lang w:val="en-US"/>
                                 </w:rPr>
                               </w:pPr>
+                              <w:proofErr w:type="spellStart"/>
                               <w:r>
                                 <w:rPr>
                                   <w:sz w:val="20"/>
@@ -6289,6 +7734,7 @@
                                 </w:rPr>
                                 <w:t>p_ysptr</w:t>
                               </w:r>
+                              <w:proofErr w:type="spellEnd"/>
                             </w:p>
                           </w:txbxContent>
                         </wps:txbx>
@@ -6340,6 +7786,7 @@
                                   <w:lang w:val="en-US"/>
                                 </w:rPr>
                               </w:pPr>
+                              <w:proofErr w:type="spellStart"/>
                               <w:r>
                                 <w:rPr>
                                   <w:sz w:val="20"/>
@@ -6348,6 +7795,7 @@
                                 </w:rPr>
                                 <w:t>p_ysptr</w:t>
                               </w:r>
+                              <w:proofErr w:type="spellEnd"/>
                             </w:p>
                           </w:txbxContent>
                         </wps:txbx>
@@ -6399,6 +7847,7 @@
                                   <w:lang w:val="en-US"/>
                                 </w:rPr>
                               </w:pPr>
+                              <w:proofErr w:type="spellStart"/>
                               <w:r>
                                 <w:rPr>
                                   <w:sz w:val="20"/>
@@ -6407,6 +7856,7 @@
                                 </w:rPr>
                                 <w:t>p_osptr</w:t>
                               </w:r>
+                              <w:proofErr w:type="spellEnd"/>
                             </w:p>
                           </w:txbxContent>
                         </wps:txbx>
@@ -6464,8 +7914,18 @@
                                   <w:szCs w:val="20"/>
                                   <w:lang w:val="en-US"/>
                                 </w:rPr>
-                                <w:t>p_(o)pptr</w:t>
+                                <w:t>p_(o)</w:t>
                               </w:r>
+                              <w:proofErr w:type="spellStart"/>
+                              <w:r>
+                                <w:rPr>
+                                  <w:sz w:val="20"/>
+                                  <w:szCs w:val="20"/>
+                                  <w:lang w:val="en-US"/>
+                                </w:rPr>
+                                <w:t>pptr</w:t>
+                              </w:r>
+                              <w:proofErr w:type="spellEnd"/>
                             </w:p>
                           </w:txbxContent>
                         </wps:txbx>
@@ -6523,8 +7983,18 @@
                                   <w:szCs w:val="20"/>
                                   <w:lang w:val="en-US"/>
                                 </w:rPr>
-                                <w:t>p_(o)pptr</w:t>
+                                <w:t>p_(o)</w:t>
                               </w:r>
+                              <w:proofErr w:type="spellStart"/>
+                              <w:r>
+                                <w:rPr>
+                                  <w:sz w:val="20"/>
+                                  <w:szCs w:val="20"/>
+                                  <w:lang w:val="en-US"/>
+                                </w:rPr>
+                                <w:t>pptr</w:t>
+                              </w:r>
+                              <w:proofErr w:type="spellEnd"/>
                             </w:p>
                           </w:txbxContent>
                         </wps:txbx>
@@ -6646,6 +8116,7 @@
                                   <w:lang w:val="en-US"/>
                                 </w:rPr>
                               </w:pPr>
+                              <w:proofErr w:type="spellStart"/>
                               <w:r>
                                 <w:rPr>
                                   <w:sz w:val="20"/>
@@ -6654,6 +8125,7 @@
                                 </w:rPr>
                                 <w:t>p_cptr</w:t>
                               </w:r>
+                              <w:proofErr w:type="spellEnd"/>
                             </w:p>
                           </w:txbxContent>
                         </wps:txbx>
@@ -6705,6 +8177,7 @@
                                   <w:lang w:val="en-US"/>
                                 </w:rPr>
                               </w:pPr>
+                              <w:proofErr w:type="spellStart"/>
                               <w:r>
                                 <w:rPr>
                                   <w:sz w:val="20"/>
@@ -6713,6 +8186,7 @@
                                 </w:rPr>
                                 <w:t>p_cptr</w:t>
                               </w:r>
+                              <w:proofErr w:type="spellEnd"/>
                             </w:p>
                           </w:txbxContent>
                         </wps:txbx>
@@ -7516,73 +8990,14 @@
     </w:p>
     <w:p>
       <w:pPr>
-        <w:ind w:firstLine="720"/>
-        <w:rPr>
-          <w:sz w:val="24"/>
-          <w:szCs w:val="24"/>
-        </w:rPr>
-      </w:pPr>
-    </w:p>
-    <w:p>
-      <w:pPr>
-        <w:ind w:firstLine="720"/>
-        <w:rPr>
-          <w:sz w:val="24"/>
-          <w:szCs w:val="24"/>
-        </w:rPr>
-      </w:pPr>
-    </w:p>
-    <w:p>
-      <w:pPr>
-        <w:ind w:firstLine="720"/>
-        <w:rPr>
-          <w:sz w:val="24"/>
-          <w:szCs w:val="24"/>
-        </w:rPr>
-      </w:pPr>
-    </w:p>
-    <w:p>
-      <w:pPr>
-        <w:ind w:firstLine="720"/>
-        <w:rPr>
-          <w:sz w:val="24"/>
-          <w:szCs w:val="24"/>
-        </w:rPr>
-      </w:pPr>
-    </w:p>
-    <w:p>
-      <w:pPr>
-        <w:ind w:firstLine="720"/>
-        <w:rPr>
-          <w:sz w:val="24"/>
-          <w:szCs w:val="24"/>
-        </w:rPr>
-      </w:pPr>
-    </w:p>
-    <w:p>
-      <w:pPr>
-        <w:ind w:firstLine="720"/>
-        <w:rPr>
-          <w:sz w:val="24"/>
-          <w:szCs w:val="24"/>
-        </w:rPr>
-      </w:pPr>
-    </w:p>
-    <w:p>
-      <w:pPr>
-        <w:rPr>
-          <w:sz w:val="24"/>
-          <w:szCs w:val="24"/>
-        </w:rPr>
-      </w:pPr>
-    </w:p>
-    <w:p>
-      <w:pPr>
-        <w:rPr>
-          <w:sz w:val="24"/>
-          <w:szCs w:val="24"/>
-        </w:rPr>
-      </w:pPr>
+        <w:rPr>
+          <w:rFonts w:hint="cs"/>
+          <w:sz w:val="24"/>
+          <w:szCs w:val="24"/>
+        </w:rPr>
+      </w:pPr>
+      <w:bookmarkStart w:id="3" w:name="_GoBack"/>
+      <w:bookmarkEnd w:id="3"/>
     </w:p>
     <w:p>
       <w:pPr>
@@ -7748,6 +9163,7 @@
         </w:rPr>
         <w:t xml:space="preserve">, ולהפוך אותם לבנים של התהליך </w:t>
       </w:r>
+      <w:proofErr w:type="spellStart"/>
       <w:r>
         <w:rPr>
           <w:b/>
@@ -7759,6 +9175,7 @@
         </w:rPr>
         <w:t>init</w:t>
       </w:r>
+      <w:proofErr w:type="spellEnd"/>
       <w:r>
         <w:rPr>
           <w:rFonts w:hint="cs"/>
@@ -7772,6 +9189,7 @@
         </w:rPr>
         <w:t xml:space="preserve"> כדי שיוכל לשחררם. נתבונן בפיסת הקוד מתוך הפונקציה </w:t>
       </w:r>
+      <w:proofErr w:type="spellStart"/>
       <w:r>
         <w:rPr>
           <w:b/>
@@ -7781,7 +9199,19 @@
           <w:szCs w:val="24"/>
           <w:lang w:val="en-US"/>
         </w:rPr>
-        <w:t>exit_notify()</w:t>
+        <w:t>exit_notify</w:t>
+      </w:r>
+      <w:proofErr w:type="spellEnd"/>
+      <w:r>
+        <w:rPr>
+          <w:b/>
+          <w:bCs/>
+          <w:color w:val="000000"/>
+          <w:sz w:val="24"/>
+          <w:szCs w:val="24"/>
+          <w:lang w:val="en-US"/>
+        </w:rPr>
+        <w:t>()</w:t>
       </w:r>
       <w:r>
         <w:rPr>
@@ -7895,6 +9325,7 @@
         </w:rPr>
         <w:t xml:space="preserve">static void </w:t>
       </w:r>
+      <w:proofErr w:type="spellStart"/>
       <w:r>
         <w:rPr>
           <w:rFonts w:ascii="Menlo" w:hAnsi="Menlo" w:cs="Menlo"/>
@@ -7904,6 +9335,7 @@
         </w:rPr>
         <w:t>exit_notify</w:t>
       </w:r>
+      <w:proofErr w:type="spellEnd"/>
       <w:r>
         <w:rPr>
           <w:rFonts w:ascii="Menlo" w:hAnsi="Menlo" w:cs="Menlo"/>
@@ -8095,8 +9527,9 @@
           <w:szCs w:val="18"/>
           <w:lang w:val="en-US"/>
         </w:rPr>
-        <w:t>(current-&gt;p_cptr != NULL) {</w:t>
-      </w:r>
+        <w:t>(current-&gt;</w:t>
+      </w:r>
+      <w:proofErr w:type="spellStart"/>
       <w:r>
         <w:rPr>
           <w:rFonts w:ascii="Menlo" w:hAnsi="Menlo" w:cs="Menlo"/>
@@ -8105,9 +9538,42 @@
           <w:szCs w:val="18"/>
           <w:lang w:val="en-US"/>
         </w:rPr>
+        <w:t>p_cptr</w:t>
+      </w:r>
+      <w:proofErr w:type="spellEnd"/>
+      <w:r>
+        <w:rPr>
+          <w:rFonts w:ascii="Menlo" w:hAnsi="Menlo" w:cs="Menlo"/>
+          <w:color w:val="A9B7C6"/>
+          <w:sz w:val="18"/>
+          <w:szCs w:val="18"/>
+          <w:lang w:val="en-US"/>
+        </w:rPr>
+        <w:t xml:space="preserve"> != NULL) {</w:t>
+      </w:r>
+      <w:r>
+        <w:rPr>
+          <w:rFonts w:ascii="Menlo" w:hAnsi="Menlo" w:cs="Menlo"/>
+          <w:color w:val="A9B7C6"/>
+          <w:sz w:val="18"/>
+          <w:szCs w:val="18"/>
+          <w:lang w:val="en-US"/>
+        </w:rPr>
         <w:br/>
-        <w:t xml:space="preserve">   p = current-&gt;p_cptr</w:t>
-      </w:r>
+        <w:t xml:space="preserve">   p = current-&gt;</w:t>
+      </w:r>
+      <w:proofErr w:type="spellStart"/>
+      <w:r>
+        <w:rPr>
+          <w:rFonts w:ascii="Menlo" w:hAnsi="Menlo" w:cs="Menlo"/>
+          <w:color w:val="A9B7C6"/>
+          <w:sz w:val="18"/>
+          <w:szCs w:val="18"/>
+          <w:lang w:val="en-US"/>
+        </w:rPr>
+        <w:t>p_cptr</w:t>
+      </w:r>
+      <w:proofErr w:type="spellEnd"/>
       <w:r>
         <w:rPr>
           <w:rFonts w:ascii="Menlo" w:hAnsi="Menlo" w:cs="Menlo"/>
@@ -8137,8 +9603,42 @@
           <w:szCs w:val="18"/>
           <w:lang w:val="en-US"/>
         </w:rPr>
-        <w:t>current-&gt;p_cptr = p-&gt;p_osptr</w:t>
-      </w:r>
+        <w:t>current-&gt;</w:t>
+      </w:r>
+      <w:proofErr w:type="spellStart"/>
+      <w:r>
+        <w:rPr>
+          <w:rFonts w:ascii="Menlo" w:hAnsi="Menlo" w:cs="Menlo"/>
+          <w:color w:val="A9B7C6"/>
+          <w:sz w:val="18"/>
+          <w:szCs w:val="18"/>
+          <w:lang w:val="en-US"/>
+        </w:rPr>
+        <w:t>p_cptr</w:t>
+      </w:r>
+      <w:proofErr w:type="spellEnd"/>
+      <w:r>
+        <w:rPr>
+          <w:rFonts w:ascii="Menlo" w:hAnsi="Menlo" w:cs="Menlo"/>
+          <w:color w:val="A9B7C6"/>
+          <w:sz w:val="18"/>
+          <w:szCs w:val="18"/>
+          <w:lang w:val="en-US"/>
+        </w:rPr>
+        <w:t xml:space="preserve"> = p-&gt;</w:t>
+      </w:r>
+      <w:proofErr w:type="spellStart"/>
+      <w:r>
+        <w:rPr>
+          <w:rFonts w:ascii="Menlo" w:hAnsi="Menlo" w:cs="Menlo"/>
+          <w:color w:val="A9B7C6"/>
+          <w:sz w:val="18"/>
+          <w:szCs w:val="18"/>
+          <w:lang w:val="en-US"/>
+        </w:rPr>
+        <w:t>p_osptr</w:t>
+      </w:r>
+      <w:proofErr w:type="spellEnd"/>
       <w:r>
         <w:rPr>
           <w:rFonts w:ascii="Menlo" w:hAnsi="Menlo" w:cs="Menlo"/>
@@ -8168,7 +9668,29 @@
           <w:szCs w:val="18"/>
           <w:lang w:val="en-US"/>
         </w:rPr>
-        <w:t>p-&gt;p_ysptr = NULL</w:t>
+        <w:t>p-&gt;</w:t>
+      </w:r>
+      <w:proofErr w:type="spellStart"/>
+      <w:r>
+        <w:rPr>
+          <w:rFonts w:ascii="Menlo" w:hAnsi="Menlo" w:cs="Menlo"/>
+          <w:color w:val="A9B7C6"/>
+          <w:sz w:val="18"/>
+          <w:szCs w:val="18"/>
+          <w:lang w:val="en-US"/>
+        </w:rPr>
+        <w:t>p_ysptr</w:t>
+      </w:r>
+      <w:proofErr w:type="spellEnd"/>
+      <w:r>
+        <w:rPr>
+          <w:rFonts w:ascii="Menlo" w:hAnsi="Menlo" w:cs="Menlo"/>
+          <w:color w:val="A9B7C6"/>
+          <w:sz w:val="18"/>
+          <w:szCs w:val="18"/>
+          <w:lang w:val="en-US"/>
+        </w:rPr>
+        <w:t xml:space="preserve"> = NULL</w:t>
       </w:r>
       <w:r>
         <w:rPr>
@@ -8199,7 +9721,29 @@
           <w:szCs w:val="18"/>
           <w:lang w:val="en-US"/>
         </w:rPr>
-        <w:t xml:space="preserve">p-&gt;ptrace = </w:t>
+        <w:t>p-&gt;</w:t>
+      </w:r>
+      <w:proofErr w:type="spellStart"/>
+      <w:r>
+        <w:rPr>
+          <w:rFonts w:ascii="Menlo" w:hAnsi="Menlo" w:cs="Menlo"/>
+          <w:color w:val="A9B7C6"/>
+          <w:sz w:val="18"/>
+          <w:szCs w:val="18"/>
+          <w:lang w:val="en-US"/>
+        </w:rPr>
+        <w:t>ptrace</w:t>
+      </w:r>
+      <w:proofErr w:type="spellEnd"/>
+      <w:r>
+        <w:rPr>
+          <w:rFonts w:ascii="Menlo" w:hAnsi="Menlo" w:cs="Menlo"/>
+          <w:color w:val="A9B7C6"/>
+          <w:sz w:val="18"/>
+          <w:szCs w:val="18"/>
+          <w:lang w:val="en-US"/>
+        </w:rPr>
+        <w:t xml:space="preserve"> = </w:t>
       </w:r>
       <w:r>
         <w:rPr>
@@ -8250,8 +9794,42 @@
           <w:szCs w:val="18"/>
           <w:lang w:val="en-US"/>
         </w:rPr>
-        <w:t>p-&gt;p_pptr = p-&gt;p_opptr</w:t>
-      </w:r>
+        <w:t>p-&gt;</w:t>
+      </w:r>
+      <w:proofErr w:type="spellStart"/>
+      <w:r>
+        <w:rPr>
+          <w:rFonts w:ascii="Menlo" w:hAnsi="Menlo" w:cs="Menlo"/>
+          <w:color w:val="A9B7C6"/>
+          <w:sz w:val="18"/>
+          <w:szCs w:val="18"/>
+          <w:lang w:val="en-US"/>
+        </w:rPr>
+        <w:t>p_pptr</w:t>
+      </w:r>
+      <w:proofErr w:type="spellEnd"/>
+      <w:r>
+        <w:rPr>
+          <w:rFonts w:ascii="Menlo" w:hAnsi="Menlo" w:cs="Menlo"/>
+          <w:color w:val="A9B7C6"/>
+          <w:sz w:val="18"/>
+          <w:szCs w:val="18"/>
+          <w:lang w:val="en-US"/>
+        </w:rPr>
+        <w:t xml:space="preserve"> = p-&gt;</w:t>
+      </w:r>
+      <w:proofErr w:type="spellStart"/>
+      <w:r>
+        <w:rPr>
+          <w:rFonts w:ascii="Menlo" w:hAnsi="Menlo" w:cs="Menlo"/>
+          <w:color w:val="A9B7C6"/>
+          <w:sz w:val="18"/>
+          <w:szCs w:val="18"/>
+          <w:lang w:val="en-US"/>
+        </w:rPr>
+        <w:t>p_opptr</w:t>
+      </w:r>
+      <w:proofErr w:type="spellEnd"/>
       <w:r>
         <w:rPr>
           <w:rFonts w:ascii="Menlo" w:hAnsi="Menlo" w:cs="Menlo"/>
@@ -8281,8 +9859,64 @@
           <w:szCs w:val="18"/>
           <w:lang w:val="en-US"/>
         </w:rPr>
-        <w:t>p-&gt;p_osptr = p-&gt;p_pptr-&gt;p_cptr</w:t>
-      </w:r>
+        <w:t>p-&gt;</w:t>
+      </w:r>
+      <w:proofErr w:type="spellStart"/>
+      <w:r>
+        <w:rPr>
+          <w:rFonts w:ascii="Menlo" w:hAnsi="Menlo" w:cs="Menlo"/>
+          <w:color w:val="A9B7C6"/>
+          <w:sz w:val="18"/>
+          <w:szCs w:val="18"/>
+          <w:lang w:val="en-US"/>
+        </w:rPr>
+        <w:t>p_osptr</w:t>
+      </w:r>
+      <w:proofErr w:type="spellEnd"/>
+      <w:r>
+        <w:rPr>
+          <w:rFonts w:ascii="Menlo" w:hAnsi="Menlo" w:cs="Menlo"/>
+          <w:color w:val="A9B7C6"/>
+          <w:sz w:val="18"/>
+          <w:szCs w:val="18"/>
+          <w:lang w:val="en-US"/>
+        </w:rPr>
+        <w:t xml:space="preserve"> = p-&gt;</w:t>
+      </w:r>
+      <w:proofErr w:type="spellStart"/>
+      <w:r>
+        <w:rPr>
+          <w:rFonts w:ascii="Menlo" w:hAnsi="Menlo" w:cs="Menlo"/>
+          <w:color w:val="A9B7C6"/>
+          <w:sz w:val="18"/>
+          <w:szCs w:val="18"/>
+          <w:lang w:val="en-US"/>
+        </w:rPr>
+        <w:t>p_pptr</w:t>
+      </w:r>
+      <w:proofErr w:type="spellEnd"/>
+      <w:r>
+        <w:rPr>
+          <w:rFonts w:ascii="Menlo" w:hAnsi="Menlo" w:cs="Menlo"/>
+          <w:color w:val="A9B7C6"/>
+          <w:sz w:val="18"/>
+          <w:szCs w:val="18"/>
+          <w:lang w:val="en-US"/>
+        </w:rPr>
+        <w:t>-&gt;</w:t>
+      </w:r>
+      <w:proofErr w:type="spellStart"/>
+      <w:r>
+        <w:rPr>
+          <w:rFonts w:ascii="Menlo" w:hAnsi="Menlo" w:cs="Menlo"/>
+          <w:color w:val="A9B7C6"/>
+          <w:sz w:val="18"/>
+          <w:szCs w:val="18"/>
+          <w:lang w:val="en-US"/>
+        </w:rPr>
+        <w:t>p_cptr</w:t>
+      </w:r>
+      <w:proofErr w:type="spellEnd"/>
       <w:r>
         <w:rPr>
           <w:rFonts w:ascii="Menlo" w:hAnsi="Menlo" w:cs="Menlo"/>
@@ -8324,8 +9958,9 @@
           <w:szCs w:val="18"/>
           <w:lang w:val="en-US"/>
         </w:rPr>
-        <w:t>(p-&gt;p_osptr)</w:t>
-      </w:r>
+        <w:t>(p-&gt;</w:t>
+      </w:r>
+      <w:proofErr w:type="spellStart"/>
       <w:r>
         <w:rPr>
           <w:rFonts w:ascii="Menlo" w:hAnsi="Menlo" w:cs="Menlo"/>
@@ -8334,8 +9969,73 @@
           <w:szCs w:val="18"/>
           <w:lang w:val="en-US"/>
         </w:rPr>
+        <w:t>p_osptr</w:t>
+      </w:r>
+      <w:proofErr w:type="spellEnd"/>
+      <w:r>
+        <w:rPr>
+          <w:rFonts w:ascii="Menlo" w:hAnsi="Menlo" w:cs="Menlo"/>
+          <w:color w:val="A9B7C6"/>
+          <w:sz w:val="18"/>
+          <w:szCs w:val="18"/>
+          <w:lang w:val="en-US"/>
+        </w:rPr>
+        <w:t>)</w:t>
+      </w:r>
+      <w:r>
+        <w:rPr>
+          <w:rFonts w:ascii="Menlo" w:hAnsi="Menlo" w:cs="Menlo"/>
+          <w:color w:val="A9B7C6"/>
+          <w:sz w:val="18"/>
+          <w:szCs w:val="18"/>
+          <w:lang w:val="en-US"/>
+        </w:rPr>
         <w:br/>
-        <w:t xml:space="preserve">      p-&gt;p_osptr-&gt;p_ysptr = p</w:t>
+        <w:t xml:space="preserve">      p-&gt;</w:t>
+      </w:r>
+      <w:proofErr w:type="spellStart"/>
+      <w:r>
+        <w:rPr>
+          <w:rFonts w:ascii="Menlo" w:hAnsi="Menlo" w:cs="Menlo"/>
+          <w:color w:val="A9B7C6"/>
+          <w:sz w:val="18"/>
+          <w:szCs w:val="18"/>
+          <w:lang w:val="en-US"/>
+        </w:rPr>
+        <w:t>p_osptr</w:t>
+      </w:r>
+      <w:proofErr w:type="spellEnd"/>
+      <w:r>
+        <w:rPr>
+          <w:rFonts w:ascii="Menlo" w:hAnsi="Menlo" w:cs="Menlo"/>
+          <w:color w:val="A9B7C6"/>
+          <w:sz w:val="18"/>
+          <w:szCs w:val="18"/>
+          <w:lang w:val="en-US"/>
+        </w:rPr>
+        <w:t>-&gt;</w:t>
+      </w:r>
+      <w:proofErr w:type="spellStart"/>
+      <w:r>
+        <w:rPr>
+          <w:rFonts w:ascii="Menlo" w:hAnsi="Menlo" w:cs="Menlo"/>
+          <w:color w:val="A9B7C6"/>
+          <w:sz w:val="18"/>
+          <w:szCs w:val="18"/>
+          <w:lang w:val="en-US"/>
+        </w:rPr>
+        <w:t>p_ysptr</w:t>
+      </w:r>
+      <w:proofErr w:type="spellEnd"/>
+      <w:r>
+        <w:rPr>
+          <w:rFonts w:ascii="Menlo" w:hAnsi="Menlo" w:cs="Menlo"/>
+          <w:color w:val="A9B7C6"/>
+          <w:sz w:val="18"/>
+          <w:szCs w:val="18"/>
+          <w:lang w:val="en-US"/>
+        </w:rPr>
+        <w:t xml:space="preserve"> = p</w:t>
       </w:r>
       <w:r>
         <w:rPr>
@@ -8366,7 +10066,51 @@
           <w:szCs w:val="18"/>
           <w:lang w:val="en-US"/>
         </w:rPr>
-        <w:t>p-&gt;p_pptr-&gt;p_cptr = p</w:t>
+        <w:t>p-&gt;</w:t>
+      </w:r>
+      <w:proofErr w:type="spellStart"/>
+      <w:r>
+        <w:rPr>
+          <w:rFonts w:ascii="Menlo" w:hAnsi="Menlo" w:cs="Menlo"/>
+          <w:color w:val="A9B7C6"/>
+          <w:sz w:val="18"/>
+          <w:szCs w:val="18"/>
+          <w:lang w:val="en-US"/>
+        </w:rPr>
+        <w:t>p_pptr</w:t>
+      </w:r>
+      <w:proofErr w:type="spellEnd"/>
+      <w:r>
+        <w:rPr>
+          <w:rFonts w:ascii="Menlo" w:hAnsi="Menlo" w:cs="Menlo"/>
+          <w:color w:val="A9B7C6"/>
+          <w:sz w:val="18"/>
+          <w:szCs w:val="18"/>
+          <w:lang w:val="en-US"/>
+        </w:rPr>
+        <w:t>-&gt;</w:t>
+      </w:r>
+      <w:proofErr w:type="spellStart"/>
+      <w:r>
+        <w:rPr>
+          <w:rFonts w:ascii="Menlo" w:hAnsi="Menlo" w:cs="Menlo"/>
+          <w:color w:val="A9B7C6"/>
+          <w:sz w:val="18"/>
+          <w:szCs w:val="18"/>
+          <w:lang w:val="en-US"/>
+        </w:rPr>
+        <w:t>p_cptr</w:t>
+      </w:r>
+      <w:proofErr w:type="spellEnd"/>
+      <w:r>
+        <w:rPr>
+          <w:rFonts w:ascii="Menlo" w:hAnsi="Menlo" w:cs="Menlo"/>
+          <w:color w:val="A9B7C6"/>
+          <w:sz w:val="18"/>
+          <w:szCs w:val="18"/>
+          <w:lang w:val="en-US"/>
+        </w:rPr>
+        <w:t xml:space="preserve"> = p</w:t>
       </w:r>
       <w:r>
         <w:rPr>
@@ -8420,7 +10164,29 @@
           <w:lang w:val="en-US"/>
         </w:rPr>
         <w:br/>
-        <w:t xml:space="preserve">      do_notify_parent(p</w:t>
+        <w:t xml:space="preserve">      </w:t>
+      </w:r>
+      <w:proofErr w:type="spellStart"/>
+      <w:r>
+        <w:rPr>
+          <w:rFonts w:ascii="Menlo" w:hAnsi="Menlo" w:cs="Menlo"/>
+          <w:color w:val="A9B7C6"/>
+          <w:sz w:val="18"/>
+          <w:szCs w:val="18"/>
+          <w:lang w:val="en-US"/>
+        </w:rPr>
+        <w:t>do_notify_parent</w:t>
+      </w:r>
+      <w:proofErr w:type="spellEnd"/>
+      <w:r>
+        <w:rPr>
+          <w:rFonts w:ascii="Menlo" w:hAnsi="Menlo" w:cs="Menlo"/>
+          <w:color w:val="A9B7C6"/>
+          <w:sz w:val="18"/>
+          <w:szCs w:val="18"/>
+          <w:lang w:val="en-US"/>
+        </w:rPr>
+        <w:t>(p</w:t>
       </w:r>
       <w:r>
         <w:rPr>
@@ -8440,7 +10206,29 @@
           <w:szCs w:val="18"/>
           <w:lang w:val="en-US"/>
         </w:rPr>
-        <w:t>p-&gt;exit_signal)</w:t>
+        <w:t>p-&gt;</w:t>
+      </w:r>
+      <w:proofErr w:type="spellStart"/>
+      <w:r>
+        <w:rPr>
+          <w:rFonts w:ascii="Menlo" w:hAnsi="Menlo" w:cs="Menlo"/>
+          <w:color w:val="A9B7C6"/>
+          <w:sz w:val="18"/>
+          <w:szCs w:val="18"/>
+          <w:lang w:val="en-US"/>
+        </w:rPr>
+        <w:t>exit_signal</w:t>
+      </w:r>
+      <w:proofErr w:type="spellEnd"/>
+      <w:r>
+        <w:rPr>
+          <w:rFonts w:ascii="Menlo" w:hAnsi="Menlo" w:cs="Menlo"/>
+          <w:color w:val="A9B7C6"/>
+          <w:sz w:val="18"/>
+          <w:szCs w:val="18"/>
+          <w:lang w:val="en-US"/>
+        </w:rPr>
+        <w:t>)</w:t>
       </w:r>
       <w:r>
         <w:rPr>
@@ -8769,6 +10557,7 @@
         </w:rPr>
         <w:t xml:space="preserve">, ומחליט האם הם יתומים ויש להפוך אותם לבנים של </w:t>
       </w:r>
+      <w:proofErr w:type="spellStart"/>
       <w:r>
         <w:rPr>
           <w:b/>
@@ -8780,6 +10569,7 @@
         </w:rPr>
         <w:t>init</w:t>
       </w:r>
+      <w:proofErr w:type="spellEnd"/>
       <w:r>
         <w:rPr>
           <w:rFonts w:hint="cs"/>
@@ -8850,7 +10640,7 @@
       <w:rPr>
         <w:noProof/>
       </w:rPr>
-      <w:t>5</w:t>
+      <w:t>7</w:t>
     </w:r>
     <w:r>
       <w:fldChar w:fldCharType="end"/>
@@ -8926,22 +10716,22 @@
 <w:numbering xmlns:wpc="http://schemas.microsoft.com/office/word/2010/wordprocessingCanvas" xmlns:mo="http://schemas.microsoft.com/office/mac/office/2008/main" xmlns:mc="http://schemas.openxmlformats.org/markup-compatibility/2006" xmlns:mv="urn:schemas-microsoft-com:mac:vml" xmlns:o="urn:schemas-microsoft-com:office:office" xmlns:r="http://schemas.openxmlformats.org/officeDocument/2006/relationships" xmlns:m="http://schemas.openxmlformats.org/officeDocument/2006/math" xmlns:v="urn:schemas-microsoft-com:vml" xmlns:wp14="http://schemas.microsoft.com/office/word/2010/wordprocessingDrawing" xmlns:wp="http://schemas.openxmlformats.org/drawingml/2006/wordprocessingDrawing" xmlns:w10="urn:schemas-microsoft-com:office:word" xmlns:w="http://schemas.openxmlformats.org/wordprocessingml/2006/main" xmlns:w14="http://schemas.microsoft.com/office/word/2010/wordml" xmlns:w15="http://schemas.microsoft.com/office/word/2012/wordml" xmlns:wpg="http://schemas.microsoft.com/office/word/2010/wordprocessingGroup" xmlns:wpi="http://schemas.microsoft.com/office/word/2010/wordprocessingInk" xmlns:wne="http://schemas.microsoft.com/office/word/2006/wordml" xmlns:wps="http://schemas.microsoft.com/office/word/2010/wordprocessingShape" mc:Ignorable="w14 w15 wp14">
   <w:numPicBullet w:numPicBulletId="0">
     <w:pict>
-      <v:rect id="_x0000_i1058" style="width:0;height:1.5pt" o:hralign="center" o:bullet="t" o:hrstd="t" o:hr="t" fillcolor="#a0a0a0" stroked="f"/>
+      <v:rect id="_x0000_i1070" style="width:0;height:1.5pt" o:hralign="center" o:bullet="t" o:hrstd="t" o:hr="t" fillcolor="#a0a0a0" stroked="f"/>
     </w:pict>
   </w:numPicBullet>
   <w:numPicBullet w:numPicBulletId="1">
     <w:pict>
-      <v:rect id="_x0000_i1059" style="width:0;height:1.5pt" o:hralign="center" o:bullet="t" o:hrstd="t" o:hr="t" fillcolor="#a0a0a0" stroked="f"/>
+      <v:rect id="_x0000_i1071" style="width:0;height:1.5pt" o:hralign="center" o:bullet="t" o:hrstd="t" o:hr="t" fillcolor="#a0a0a0" stroked="f"/>
     </w:pict>
   </w:numPicBullet>
   <w:numPicBullet w:numPicBulletId="2">
     <w:pict>
-      <v:rect id="_x0000_i1060" style="width:0;height:1.5pt" o:hralign="center" o:bullet="t" o:hrstd="t" o:hr="t" fillcolor="#a0a0a0" stroked="f"/>
+      <v:rect id="_x0000_i1072" style="width:0;height:1.5pt" o:hralign="center" o:bullet="t" o:hrstd="t" o:hr="t" fillcolor="#a0a0a0" stroked="f"/>
     </w:pict>
   </w:numPicBullet>
   <w:numPicBullet w:numPicBulletId="3">
     <w:pict>
-      <v:rect id="_x0000_i1061" style="width:0;height:1.5pt" o:hralign="center" o:bullet="t" o:hrstd="t" o:hr="t" fillcolor="#a0a0a0" stroked="f"/>
+      <v:rect id="_x0000_i1073" style="width:0;height:1.5pt" o:hralign="center" o:bullet="t" o:hrstd="t" o:hr="t" fillcolor="#a0a0a0" stroked="f"/>
     </w:pict>
   </w:numPicBullet>
   <w:abstractNum w:abstractNumId="0">

</xml_diff>